<commit_message>
Update description for Lab3.
</commit_message>
<xml_diff>
--- a/Balandiukh/Balandiukh_lab3/Lab3.docx
+++ b/Balandiukh/Balandiukh_lab3/Lab3.docx
@@ -473,8 +473,6 @@
               </w:rPr>
               <w:t xml:space="preserve">№ залікової: </w:t>
             </w:r>
-            <w:bookmarkStart w:id="2" w:name="_GoBack"/>
-            <w:bookmarkEnd w:id="2"/>
           </w:p>
         </w:tc>
         <w:tc>
@@ -935,7 +933,6 @@
           <w:b/>
           <w:sz w:val="24"/>
           <w:szCs w:val="24"/>
-          <w:lang w:val="en-US"/>
         </w:rPr>
       </w:pPr>
       <w:proofErr w:type="spellStart"/>
@@ -3957,7 +3954,95 @@
           <w:sz w:val="20"/>
           <w:szCs w:val="20"/>
         </w:rPr>
-        <w:t xml:space="preserve">(nKids,1); </w:t>
+        <w:t>(nKids,1);</w:t>
+      </w:r>
+    </w:p>
+    <w:p>
+      <w:pPr>
+        <w:autoSpaceDE w:val="0"/>
+        <w:autoSpaceDN w:val="0"/>
+        <w:adjustRightInd w:val="0"/>
+        <w:spacing w:after="0" w:line="240" w:lineRule="auto"/>
+        <w:rPr>
+          <w:rFonts w:ascii="Courier New" w:hAnsi="Courier New" w:cs="Courier New"/>
+          <w:sz w:val="24"/>
+          <w:szCs w:val="24"/>
+        </w:rPr>
+      </w:pPr>
+      <w:proofErr w:type="spellStart"/>
+      <w:r>
+        <w:rPr>
+          <w:rFonts w:ascii="Courier New" w:hAnsi="Courier New" w:cs="Courier New"/>
+          <w:color w:val="000000"/>
+          <w:sz w:val="20"/>
+          <w:szCs w:val="20"/>
+        </w:rPr>
+        <w:t>index</w:t>
+      </w:r>
+      <w:proofErr w:type="spellEnd"/>
+      <w:r>
+        <w:rPr>
+          <w:rFonts w:ascii="Courier New" w:hAnsi="Courier New" w:cs="Courier New"/>
+          <w:color w:val="000000"/>
+          <w:sz w:val="20"/>
+          <w:szCs w:val="20"/>
+        </w:rPr>
+        <w:t xml:space="preserve"> = 1;</w:t>
+      </w:r>
+    </w:p>
+    <w:p>
+      <w:pPr>
+        <w:autoSpaceDE w:val="0"/>
+        <w:autoSpaceDN w:val="0"/>
+        <w:adjustRightInd w:val="0"/>
+        <w:spacing w:after="0" w:line="240" w:lineRule="auto"/>
+        <w:rPr>
+          <w:rFonts w:ascii="Courier New" w:hAnsi="Courier New" w:cs="Courier New"/>
+          <w:sz w:val="24"/>
+          <w:szCs w:val="24"/>
+        </w:rPr>
+      </w:pPr>
+      <w:proofErr w:type="spellStart"/>
+      <w:r>
+        <w:rPr>
+          <w:rFonts w:ascii="Courier New" w:hAnsi="Courier New" w:cs="Courier New"/>
+          <w:color w:val="0000FF"/>
+          <w:sz w:val="20"/>
+          <w:szCs w:val="20"/>
+        </w:rPr>
+        <w:t>for</w:t>
+      </w:r>
+      <w:proofErr w:type="spellEnd"/>
+      <w:r>
+        <w:rPr>
+          <w:rFonts w:ascii="Courier New" w:hAnsi="Courier New" w:cs="Courier New"/>
+          <w:color w:val="000000"/>
+          <w:sz w:val="20"/>
+          <w:szCs w:val="20"/>
+        </w:rPr>
+        <w:t xml:space="preserve"> i=1:nKids</w:t>
+      </w:r>
+    </w:p>
+    <w:p>
+      <w:pPr>
+        <w:autoSpaceDE w:val="0"/>
+        <w:autoSpaceDN w:val="0"/>
+        <w:adjustRightInd w:val="0"/>
+        <w:spacing w:after="0" w:line="240" w:lineRule="auto"/>
+        <w:rPr>
+          <w:rFonts w:ascii="Courier New" w:hAnsi="Courier New" w:cs="Courier New"/>
+          <w:sz w:val="24"/>
+          <w:szCs w:val="24"/>
+        </w:rPr>
+      </w:pPr>
+      <w:r>
+        <w:rPr>
+          <w:rFonts w:ascii="Courier New" w:hAnsi="Courier New" w:cs="Courier New"/>
+          <w:color w:val="000000"/>
+          <w:sz w:val="20"/>
+          <w:szCs w:val="20"/>
+        </w:rPr>
+        <w:t xml:space="preserve">    </w:t>
       </w:r>
       <w:r>
         <w:rPr>
@@ -3966,9 +4051,8 @@
           <w:sz w:val="20"/>
           <w:szCs w:val="20"/>
         </w:rPr>
-        <w:t xml:space="preserve">% </w:t>
-      </w:r>
-      <w:proofErr w:type="spellStart"/>
+        <w:t>%вибір ба</w:t>
+      </w:r>
       <w:r>
         <w:rPr>
           <w:rFonts w:ascii="Courier New" w:hAnsi="Courier New" w:cs="Courier New"/>
@@ -3976,166 +4060,8 @@
           <w:sz w:val="20"/>
           <w:szCs w:val="20"/>
         </w:rPr>
-        <w:t>Normally</w:t>
-      </w:r>
-      <w:proofErr w:type="spellEnd"/>
-      <w:r>
-        <w:rPr>
-          <w:rFonts w:ascii="Courier New" w:hAnsi="Courier New" w:cs="Courier New"/>
-          <w:color w:val="228B22"/>
-          <w:sz w:val="20"/>
-          <w:szCs w:val="20"/>
-        </w:rPr>
-        <w:t xml:space="preserve"> </w:t>
-      </w:r>
-      <w:proofErr w:type="spellStart"/>
-      <w:r>
-        <w:rPr>
-          <w:rFonts w:ascii="Courier New" w:hAnsi="Courier New" w:cs="Courier New"/>
-          <w:color w:val="228B22"/>
-          <w:sz w:val="20"/>
-          <w:szCs w:val="20"/>
-        </w:rPr>
-        <w:t>zeros</w:t>
-      </w:r>
-      <w:proofErr w:type="spellEnd"/>
-      <w:r>
-        <w:rPr>
-          <w:rFonts w:ascii="Courier New" w:hAnsi="Courier New" w:cs="Courier New"/>
-          <w:color w:val="228B22"/>
-          <w:sz w:val="20"/>
-          <w:szCs w:val="20"/>
-        </w:rPr>
-        <w:t>(</w:t>
-      </w:r>
-      <w:proofErr w:type="spellStart"/>
-      <w:r>
-        <w:rPr>
-          <w:rFonts w:ascii="Courier New" w:hAnsi="Courier New" w:cs="Courier New"/>
-          <w:color w:val="228B22"/>
-          <w:sz w:val="20"/>
-          <w:szCs w:val="20"/>
-        </w:rPr>
-        <w:t>nKids,NVARS</w:t>
-      </w:r>
-      <w:proofErr w:type="spellEnd"/>
-      <w:r>
-        <w:rPr>
-          <w:rFonts w:ascii="Courier New" w:hAnsi="Courier New" w:cs="Courier New"/>
-          <w:color w:val="228B22"/>
-          <w:sz w:val="20"/>
-          <w:szCs w:val="20"/>
-        </w:rPr>
-        <w:t>);</w:t>
-      </w:r>
-    </w:p>
-    <w:p>
-      <w:pPr>
-        <w:autoSpaceDE w:val="0"/>
-        <w:autoSpaceDN w:val="0"/>
-        <w:adjustRightInd w:val="0"/>
-        <w:spacing w:after="0" w:line="240" w:lineRule="auto"/>
-        <w:rPr>
-          <w:rFonts w:ascii="Courier New" w:hAnsi="Courier New" w:cs="Courier New"/>
-          <w:sz w:val="24"/>
-          <w:szCs w:val="24"/>
-        </w:rPr>
-      </w:pPr>
-      <w:proofErr w:type="spellStart"/>
-      <w:r>
-        <w:rPr>
-          <w:rFonts w:ascii="Courier New" w:hAnsi="Courier New" w:cs="Courier New"/>
-          <w:color w:val="000000"/>
-          <w:sz w:val="20"/>
-          <w:szCs w:val="20"/>
-        </w:rPr>
-        <w:t>index</w:t>
-      </w:r>
-      <w:proofErr w:type="spellEnd"/>
-      <w:r>
-        <w:rPr>
-          <w:rFonts w:ascii="Courier New" w:hAnsi="Courier New" w:cs="Courier New"/>
-          <w:color w:val="000000"/>
-          <w:sz w:val="20"/>
-          <w:szCs w:val="20"/>
-        </w:rPr>
-        <w:t xml:space="preserve"> = 1;</w:t>
-      </w:r>
-    </w:p>
-    <w:p>
-      <w:pPr>
-        <w:autoSpaceDE w:val="0"/>
-        <w:autoSpaceDN w:val="0"/>
-        <w:adjustRightInd w:val="0"/>
-        <w:spacing w:after="0" w:line="240" w:lineRule="auto"/>
-        <w:rPr>
-          <w:rFonts w:ascii="Courier New" w:hAnsi="Courier New" w:cs="Courier New"/>
-          <w:sz w:val="24"/>
-          <w:szCs w:val="24"/>
-        </w:rPr>
-      </w:pPr>
-      <w:proofErr w:type="spellStart"/>
-      <w:r>
-        <w:rPr>
-          <w:rFonts w:ascii="Courier New" w:hAnsi="Courier New" w:cs="Courier New"/>
-          <w:color w:val="0000FF"/>
-          <w:sz w:val="20"/>
-          <w:szCs w:val="20"/>
-        </w:rPr>
-        <w:t>for</w:t>
-      </w:r>
-      <w:proofErr w:type="spellEnd"/>
-      <w:r>
-        <w:rPr>
-          <w:rFonts w:ascii="Courier New" w:hAnsi="Courier New" w:cs="Courier New"/>
-          <w:color w:val="000000"/>
-          <w:sz w:val="20"/>
-          <w:szCs w:val="20"/>
-        </w:rPr>
-        <w:t xml:space="preserve"> i=1:nKids</w:t>
-      </w:r>
-    </w:p>
-    <w:p>
-      <w:pPr>
-        <w:autoSpaceDE w:val="0"/>
-        <w:autoSpaceDN w:val="0"/>
-        <w:adjustRightInd w:val="0"/>
-        <w:spacing w:after="0" w:line="240" w:lineRule="auto"/>
-        <w:rPr>
-          <w:rFonts w:ascii="Courier New" w:hAnsi="Courier New" w:cs="Courier New"/>
-          <w:sz w:val="24"/>
-          <w:szCs w:val="24"/>
-        </w:rPr>
-      </w:pPr>
-      <w:r>
-        <w:rPr>
-          <w:rFonts w:ascii="Courier New" w:hAnsi="Courier New" w:cs="Courier New"/>
-          <w:color w:val="000000"/>
-          <w:sz w:val="20"/>
-          <w:szCs w:val="20"/>
-        </w:rPr>
-        <w:t xml:space="preserve">    </w:t>
-      </w:r>
-      <w:r>
-        <w:rPr>
-          <w:rFonts w:ascii="Courier New" w:hAnsi="Courier New" w:cs="Courier New"/>
-          <w:color w:val="228B22"/>
-          <w:sz w:val="20"/>
-          <w:szCs w:val="20"/>
-        </w:rPr>
-        <w:t xml:space="preserve">%вибір </w:t>
-      </w:r>
-      <w:proofErr w:type="spellStart"/>
-      <w:r>
-        <w:rPr>
-          <w:rFonts w:ascii="Courier New" w:hAnsi="Courier New" w:cs="Courier New"/>
-          <w:color w:val="228B22"/>
-          <w:sz w:val="20"/>
-          <w:szCs w:val="20"/>
-        </w:rPr>
-        <w:t>бітьків</w:t>
-      </w:r>
-      <w:proofErr w:type="spellEnd"/>
+        <w:t>тьків</w:t>
+      </w:r>
     </w:p>
     <w:p>
       <w:pPr>
@@ -5494,26 +5420,53 @@
     </w:p>
     <w:p>
       <w:pPr>
-        <w:autoSpaceDE w:val="0"/>
-        <w:autoSpaceDN w:val="0"/>
-        <w:adjustRightInd w:val="0"/>
-        <w:spacing w:after="0" w:line="240" w:lineRule="auto"/>
-        <w:rPr>
-          <w:rFonts w:ascii="Courier New" w:hAnsi="Courier New" w:cs="Courier New"/>
-          <w:sz w:val="24"/>
-          <w:szCs w:val="24"/>
-        </w:rPr>
-      </w:pPr>
-      <w:r>
-        <w:rPr>
-          <w:rFonts w:ascii="Courier New" w:hAnsi="Courier New" w:cs="Courier New"/>
+        <w:pStyle w:val="HTML"/>
+        <w:shd w:val="clear" w:color="auto" w:fill="FFFFFF"/>
+        <w:rPr>
+          <w:rFonts w:ascii="inherit" w:hAnsi="inherit"/>
+          <w:color w:val="92D050"/>
+        </w:rPr>
+      </w:pPr>
+      <w:r>
+        <w:rPr>
           <w:color w:val="228B22"/>
-          <w:sz w:val="20"/>
-          <w:szCs w:val="20"/>
         </w:rPr>
         <w:t xml:space="preserve">%   </w:t>
       </w:r>
-      <w:proofErr w:type="spellStart"/>
+      <w:r>
+        <w:rPr>
+          <w:rFonts w:ascii="inherit" w:hAnsi="inherit"/>
+          <w:color w:val="92D050"/>
+        </w:rPr>
+        <w:t>К</w:t>
+      </w:r>
+      <w:r>
+        <w:rPr>
+          <w:rFonts w:ascii="inherit" w:hAnsi="inherit"/>
+          <w:color w:val="92D050"/>
+        </w:rPr>
+        <w:t>ористувацька функція мутації</w:t>
+      </w:r>
+      <w:r>
+        <w:rPr>
+          <w:rFonts w:ascii="inherit" w:hAnsi="inherit"/>
+          <w:color w:val="92D050"/>
+        </w:rPr>
+        <w:t>.</w:t>
+      </w:r>
+    </w:p>
+    <w:p>
+      <w:pPr>
+        <w:autoSpaceDE w:val="0"/>
+        <w:autoSpaceDN w:val="0"/>
+        <w:adjustRightInd w:val="0"/>
+        <w:spacing w:after="0" w:line="240" w:lineRule="auto"/>
+        <w:rPr>
+          <w:rFonts w:ascii="Courier New" w:hAnsi="Courier New" w:cs="Courier New"/>
+          <w:sz w:val="24"/>
+          <w:szCs w:val="24"/>
+        </w:rPr>
+      </w:pPr>
       <w:r>
         <w:rPr>
           <w:rFonts w:ascii="Courier New" w:hAnsi="Courier New" w:cs="Courier New"/>
@@ -5521,9 +5474,21 @@
           <w:sz w:val="20"/>
           <w:szCs w:val="20"/>
         </w:rPr>
-        <w:t>Custom</w:t>
-      </w:r>
-      <w:proofErr w:type="spellEnd"/>
+        <w:t xml:space="preserve"> </w:t>
+      </w:r>
+    </w:p>
+    <w:p>
+      <w:pPr>
+        <w:autoSpaceDE w:val="0"/>
+        <w:autoSpaceDN w:val="0"/>
+        <w:adjustRightInd w:val="0"/>
+        <w:spacing w:after="0" w:line="240" w:lineRule="auto"/>
+        <w:rPr>
+          <w:rFonts w:ascii="Courier New" w:hAnsi="Courier New" w:cs="Courier New"/>
+          <w:sz w:val="24"/>
+          <w:szCs w:val="24"/>
+        </w:rPr>
+      </w:pPr>
       <w:r>
         <w:rPr>
           <w:rFonts w:ascii="Courier New" w:hAnsi="Courier New" w:cs="Courier New"/>
@@ -5531,316 +5496,816 @@
           <w:sz w:val="20"/>
           <w:szCs w:val="20"/>
         </w:rPr>
+        <w:t xml:space="preserve">% </w:t>
+      </w:r>
+      <w:r>
+        <w:rPr>
+          <w:rFonts w:ascii="Courier New" w:hAnsi="Courier New" w:cs="Courier New"/>
+          <w:color w:val="228B22"/>
+          <w:sz w:val="20"/>
+          <w:szCs w:val="20"/>
+        </w:rPr>
+        <w:t>Перестановка двох елементів</w:t>
+      </w:r>
+    </w:p>
+    <w:p>
+      <w:pPr>
+        <w:autoSpaceDE w:val="0"/>
+        <w:autoSpaceDN w:val="0"/>
+        <w:adjustRightInd w:val="0"/>
+        <w:spacing w:after="0" w:line="240" w:lineRule="auto"/>
+        <w:rPr>
+          <w:rFonts w:ascii="Courier New" w:hAnsi="Courier New" w:cs="Courier New"/>
+          <w:sz w:val="24"/>
+          <w:szCs w:val="24"/>
+        </w:rPr>
+      </w:pPr>
+      <w:proofErr w:type="spellStart"/>
+      <w:r>
+        <w:rPr>
+          <w:rFonts w:ascii="Courier New" w:hAnsi="Courier New" w:cs="Courier New"/>
+          <w:color w:val="000000"/>
+          <w:sz w:val="20"/>
+          <w:szCs w:val="20"/>
+        </w:rPr>
+        <w:t>mutationChildren</w:t>
+      </w:r>
+      <w:proofErr w:type="spellEnd"/>
+      <w:r>
+        <w:rPr>
+          <w:rFonts w:ascii="Courier New" w:hAnsi="Courier New" w:cs="Courier New"/>
+          <w:color w:val="000000"/>
+          <w:sz w:val="20"/>
+          <w:szCs w:val="20"/>
+        </w:rPr>
+        <w:t xml:space="preserve"> = </w:t>
+      </w:r>
+      <w:proofErr w:type="spellStart"/>
+      <w:r>
+        <w:rPr>
+          <w:rFonts w:ascii="Courier New" w:hAnsi="Courier New" w:cs="Courier New"/>
+          <w:color w:val="000000"/>
+          <w:sz w:val="20"/>
+          <w:szCs w:val="20"/>
+        </w:rPr>
+        <w:t>cell</w:t>
+      </w:r>
+      <w:proofErr w:type="spellEnd"/>
+      <w:r>
+        <w:rPr>
+          <w:rFonts w:ascii="Courier New" w:hAnsi="Courier New" w:cs="Courier New"/>
+          <w:color w:val="000000"/>
+          <w:sz w:val="20"/>
+          <w:szCs w:val="20"/>
+        </w:rPr>
+        <w:t>(</w:t>
+      </w:r>
+      <w:proofErr w:type="spellStart"/>
+      <w:r>
+        <w:rPr>
+          <w:rFonts w:ascii="Courier New" w:hAnsi="Courier New" w:cs="Courier New"/>
+          <w:color w:val="000000"/>
+          <w:sz w:val="20"/>
+          <w:szCs w:val="20"/>
+        </w:rPr>
+        <w:t>length</w:t>
+      </w:r>
+      <w:proofErr w:type="spellEnd"/>
+      <w:r>
+        <w:rPr>
+          <w:rFonts w:ascii="Courier New" w:hAnsi="Courier New" w:cs="Courier New"/>
+          <w:color w:val="000000"/>
+          <w:sz w:val="20"/>
+          <w:szCs w:val="20"/>
+        </w:rPr>
+        <w:t>(</w:t>
+      </w:r>
+      <w:proofErr w:type="spellStart"/>
+      <w:r>
+        <w:rPr>
+          <w:rFonts w:ascii="Courier New" w:hAnsi="Courier New" w:cs="Courier New"/>
+          <w:color w:val="000000"/>
+          <w:sz w:val="20"/>
+          <w:szCs w:val="20"/>
+        </w:rPr>
+        <w:t>parents</w:t>
+      </w:r>
+      <w:proofErr w:type="spellEnd"/>
+      <w:r>
+        <w:rPr>
+          <w:rFonts w:ascii="Courier New" w:hAnsi="Courier New" w:cs="Courier New"/>
+          <w:color w:val="000000"/>
+          <w:sz w:val="20"/>
+          <w:szCs w:val="20"/>
+        </w:rPr>
+        <w:t>),1);</w:t>
+      </w:r>
+    </w:p>
+    <w:p>
+      <w:pPr>
+        <w:autoSpaceDE w:val="0"/>
+        <w:autoSpaceDN w:val="0"/>
+        <w:adjustRightInd w:val="0"/>
+        <w:spacing w:after="0" w:line="240" w:lineRule="auto"/>
+        <w:rPr>
+          <w:rFonts w:ascii="Courier New" w:hAnsi="Courier New" w:cs="Courier New"/>
+          <w:sz w:val="24"/>
+          <w:szCs w:val="24"/>
+        </w:rPr>
+      </w:pPr>
+      <w:proofErr w:type="spellStart"/>
+      <w:r>
+        <w:rPr>
+          <w:rFonts w:ascii="Courier New" w:hAnsi="Courier New" w:cs="Courier New"/>
+          <w:color w:val="000000"/>
+          <w:sz w:val="20"/>
+          <w:szCs w:val="20"/>
+        </w:rPr>
+        <w:t>numberOfGenes</w:t>
+      </w:r>
+      <w:proofErr w:type="spellEnd"/>
+      <w:r>
+        <w:rPr>
+          <w:rFonts w:ascii="Courier New" w:hAnsi="Courier New" w:cs="Courier New"/>
+          <w:color w:val="000000"/>
+          <w:sz w:val="20"/>
+          <w:szCs w:val="20"/>
+        </w:rPr>
+        <w:t>=</w:t>
+      </w:r>
+      <w:proofErr w:type="spellStart"/>
+      <w:r>
+        <w:rPr>
+          <w:rFonts w:ascii="Courier New" w:hAnsi="Courier New" w:cs="Courier New"/>
+          <w:color w:val="000000"/>
+          <w:sz w:val="20"/>
+          <w:szCs w:val="20"/>
+        </w:rPr>
+        <w:t>length</w:t>
+      </w:r>
+      <w:proofErr w:type="spellEnd"/>
+      <w:r>
+        <w:rPr>
+          <w:rFonts w:ascii="Courier New" w:hAnsi="Courier New" w:cs="Courier New"/>
+          <w:color w:val="000000"/>
+          <w:sz w:val="20"/>
+          <w:szCs w:val="20"/>
+        </w:rPr>
+        <w:t>(</w:t>
+      </w:r>
+      <w:proofErr w:type="spellStart"/>
+      <w:r>
+        <w:rPr>
+          <w:rFonts w:ascii="Courier New" w:hAnsi="Courier New" w:cs="Courier New"/>
+          <w:color w:val="000000"/>
+          <w:sz w:val="20"/>
+          <w:szCs w:val="20"/>
+        </w:rPr>
+        <w:t>thisPopulation</w:t>
+      </w:r>
+      <w:proofErr w:type="spellEnd"/>
+      <w:r>
+        <w:rPr>
+          <w:rFonts w:ascii="Courier New" w:hAnsi="Courier New" w:cs="Courier New"/>
+          <w:color w:val="000000"/>
+          <w:sz w:val="20"/>
+          <w:szCs w:val="20"/>
+        </w:rPr>
+        <w:t>{</w:t>
+      </w:r>
+      <w:proofErr w:type="spellStart"/>
+      <w:r>
+        <w:rPr>
+          <w:rFonts w:ascii="Courier New" w:hAnsi="Courier New" w:cs="Courier New"/>
+          <w:color w:val="000000"/>
+          <w:sz w:val="20"/>
+          <w:szCs w:val="20"/>
+        </w:rPr>
+        <w:t>parents</w:t>
+      </w:r>
+      <w:proofErr w:type="spellEnd"/>
+      <w:r>
+        <w:rPr>
+          <w:rFonts w:ascii="Courier New" w:hAnsi="Courier New" w:cs="Courier New"/>
+          <w:color w:val="000000"/>
+          <w:sz w:val="20"/>
+          <w:szCs w:val="20"/>
+        </w:rPr>
+        <w:t>(1)});</w:t>
+      </w:r>
+    </w:p>
+    <w:p>
+      <w:pPr>
+        <w:autoSpaceDE w:val="0"/>
+        <w:autoSpaceDN w:val="0"/>
+        <w:adjustRightInd w:val="0"/>
+        <w:spacing w:after="0" w:line="240" w:lineRule="auto"/>
+        <w:rPr>
+          <w:rFonts w:ascii="Courier New" w:hAnsi="Courier New" w:cs="Courier New"/>
+          <w:sz w:val="24"/>
+          <w:szCs w:val="24"/>
+        </w:rPr>
+      </w:pPr>
+      <w:proofErr w:type="spellStart"/>
+      <w:r>
+        <w:rPr>
+          <w:rFonts w:ascii="Courier New" w:hAnsi="Courier New" w:cs="Courier New"/>
+          <w:color w:val="0000FF"/>
+          <w:sz w:val="20"/>
+          <w:szCs w:val="20"/>
+        </w:rPr>
+        <w:t>for</w:t>
+      </w:r>
+      <w:proofErr w:type="spellEnd"/>
+      <w:r>
+        <w:rPr>
+          <w:rFonts w:ascii="Courier New" w:hAnsi="Courier New" w:cs="Courier New"/>
+          <w:color w:val="000000"/>
+          <w:sz w:val="20"/>
+          <w:szCs w:val="20"/>
+        </w:rPr>
+        <w:t xml:space="preserve"> i=1:length(</w:t>
+      </w:r>
+      <w:proofErr w:type="spellStart"/>
+      <w:r>
+        <w:rPr>
+          <w:rFonts w:ascii="Courier New" w:hAnsi="Courier New" w:cs="Courier New"/>
+          <w:color w:val="000000"/>
+          <w:sz w:val="20"/>
+          <w:szCs w:val="20"/>
+        </w:rPr>
+        <w:t>parents</w:t>
+      </w:r>
+      <w:proofErr w:type="spellEnd"/>
+      <w:r>
+        <w:rPr>
+          <w:rFonts w:ascii="Courier New" w:hAnsi="Courier New" w:cs="Courier New"/>
+          <w:color w:val="000000"/>
+          <w:sz w:val="20"/>
+          <w:szCs w:val="20"/>
+        </w:rPr>
+        <w:t>)</w:t>
+      </w:r>
+    </w:p>
+    <w:p>
+      <w:pPr>
+        <w:autoSpaceDE w:val="0"/>
+        <w:autoSpaceDN w:val="0"/>
+        <w:adjustRightInd w:val="0"/>
+        <w:spacing w:after="0" w:line="240" w:lineRule="auto"/>
+        <w:rPr>
+          <w:rFonts w:ascii="Courier New" w:hAnsi="Courier New" w:cs="Courier New"/>
+          <w:sz w:val="24"/>
+          <w:szCs w:val="24"/>
+        </w:rPr>
+      </w:pPr>
+      <w:r>
+        <w:rPr>
+          <w:rFonts w:ascii="Courier New" w:hAnsi="Courier New" w:cs="Courier New"/>
+          <w:color w:val="000000"/>
+          <w:sz w:val="20"/>
+          <w:szCs w:val="20"/>
+        </w:rPr>
+        <w:t xml:space="preserve">    </w:t>
+      </w:r>
+      <w:proofErr w:type="spellStart"/>
+      <w:r>
+        <w:rPr>
+          <w:rFonts w:ascii="Courier New" w:hAnsi="Courier New" w:cs="Courier New"/>
+          <w:color w:val="000000"/>
+          <w:sz w:val="20"/>
+          <w:szCs w:val="20"/>
+        </w:rPr>
+        <w:t>parent</w:t>
+      </w:r>
+      <w:proofErr w:type="spellEnd"/>
+      <w:r>
+        <w:rPr>
+          <w:rFonts w:ascii="Courier New" w:hAnsi="Courier New" w:cs="Courier New"/>
+          <w:color w:val="000000"/>
+          <w:sz w:val="20"/>
+          <w:szCs w:val="20"/>
+        </w:rPr>
+        <w:t xml:space="preserve"> = </w:t>
+      </w:r>
+      <w:proofErr w:type="spellStart"/>
+      <w:r>
+        <w:rPr>
+          <w:rFonts w:ascii="Courier New" w:hAnsi="Courier New" w:cs="Courier New"/>
+          <w:color w:val="000000"/>
+          <w:sz w:val="20"/>
+          <w:szCs w:val="20"/>
+        </w:rPr>
+        <w:t>thisPopulation</w:t>
+      </w:r>
+      <w:proofErr w:type="spellEnd"/>
+      <w:r>
+        <w:rPr>
+          <w:rFonts w:ascii="Courier New" w:hAnsi="Courier New" w:cs="Courier New"/>
+          <w:color w:val="000000"/>
+          <w:sz w:val="20"/>
+          <w:szCs w:val="20"/>
+        </w:rPr>
+        <w:t>{</w:t>
+      </w:r>
+      <w:proofErr w:type="spellStart"/>
+      <w:r>
+        <w:rPr>
+          <w:rFonts w:ascii="Courier New" w:hAnsi="Courier New" w:cs="Courier New"/>
+          <w:color w:val="000000"/>
+          <w:sz w:val="20"/>
+          <w:szCs w:val="20"/>
+        </w:rPr>
+        <w:t>parents</w:t>
+      </w:r>
+      <w:proofErr w:type="spellEnd"/>
+      <w:r>
+        <w:rPr>
+          <w:rFonts w:ascii="Courier New" w:hAnsi="Courier New" w:cs="Courier New"/>
+          <w:color w:val="000000"/>
+          <w:sz w:val="20"/>
+          <w:szCs w:val="20"/>
+        </w:rPr>
+        <w:t xml:space="preserve">(i)}; </w:t>
+      </w:r>
+    </w:p>
+    <w:p>
+      <w:pPr>
+        <w:autoSpaceDE w:val="0"/>
+        <w:autoSpaceDN w:val="0"/>
+        <w:adjustRightInd w:val="0"/>
+        <w:spacing w:after="0" w:line="240" w:lineRule="auto"/>
+        <w:rPr>
+          <w:rFonts w:ascii="Courier New" w:hAnsi="Courier New" w:cs="Courier New"/>
+          <w:sz w:val="24"/>
+          <w:szCs w:val="24"/>
+        </w:rPr>
+      </w:pPr>
+      <w:r>
+        <w:rPr>
+          <w:rFonts w:ascii="Courier New" w:hAnsi="Courier New" w:cs="Courier New"/>
+          <w:color w:val="000000"/>
+          <w:sz w:val="20"/>
+          <w:szCs w:val="20"/>
+        </w:rPr>
+        <w:t xml:space="preserve">   </w:t>
+      </w:r>
+      <w:proofErr w:type="spellStart"/>
+      <w:r>
+        <w:rPr>
+          <w:rFonts w:ascii="Courier New" w:hAnsi="Courier New" w:cs="Courier New"/>
+          <w:color w:val="000000"/>
+          <w:sz w:val="20"/>
+          <w:szCs w:val="20"/>
+        </w:rPr>
+        <w:t>XorPoint</w:t>
+      </w:r>
+      <w:proofErr w:type="spellEnd"/>
+      <w:r>
+        <w:rPr>
+          <w:rFonts w:ascii="Courier New" w:hAnsi="Courier New" w:cs="Courier New"/>
+          <w:color w:val="000000"/>
+          <w:sz w:val="20"/>
+          <w:szCs w:val="20"/>
+        </w:rPr>
+        <w:t>=</w:t>
+      </w:r>
+      <w:proofErr w:type="spellStart"/>
+      <w:r>
+        <w:rPr>
+          <w:rFonts w:ascii="Courier New" w:hAnsi="Courier New" w:cs="Courier New"/>
+          <w:color w:val="000000"/>
+          <w:sz w:val="20"/>
+          <w:szCs w:val="20"/>
+        </w:rPr>
+        <w:t>mod</w:t>
+      </w:r>
+      <w:proofErr w:type="spellEnd"/>
+      <w:r>
+        <w:rPr>
+          <w:rFonts w:ascii="Courier New" w:hAnsi="Courier New" w:cs="Courier New"/>
+          <w:color w:val="000000"/>
+          <w:sz w:val="20"/>
+          <w:szCs w:val="20"/>
+        </w:rPr>
+        <w:t>(</w:t>
+      </w:r>
+      <w:proofErr w:type="spellStart"/>
+      <w:r>
+        <w:rPr>
+          <w:rFonts w:ascii="Courier New" w:hAnsi="Courier New" w:cs="Courier New"/>
+          <w:color w:val="000000"/>
+          <w:sz w:val="20"/>
+          <w:szCs w:val="20"/>
+        </w:rPr>
+        <w:t>ceil</w:t>
+      </w:r>
+      <w:proofErr w:type="spellEnd"/>
+      <w:r>
+        <w:rPr>
+          <w:rFonts w:ascii="Courier New" w:hAnsi="Courier New" w:cs="Courier New"/>
+          <w:color w:val="000000"/>
+          <w:sz w:val="20"/>
+          <w:szCs w:val="20"/>
+        </w:rPr>
+        <w:t>(</w:t>
+      </w:r>
+      <w:proofErr w:type="spellStart"/>
+      <w:r>
+        <w:rPr>
+          <w:rFonts w:ascii="Courier New" w:hAnsi="Courier New" w:cs="Courier New"/>
+          <w:color w:val="000000"/>
+          <w:sz w:val="20"/>
+          <w:szCs w:val="20"/>
+        </w:rPr>
+        <w:t>rand</w:t>
+      </w:r>
+      <w:proofErr w:type="spellEnd"/>
+      <w:r>
+        <w:rPr>
+          <w:rFonts w:ascii="Courier New" w:hAnsi="Courier New" w:cs="Courier New"/>
+          <w:color w:val="000000"/>
+          <w:sz w:val="20"/>
+          <w:szCs w:val="20"/>
+        </w:rPr>
+        <w:t>(1)*10),</w:t>
+      </w:r>
+      <w:proofErr w:type="spellStart"/>
+      <w:r>
+        <w:rPr>
+          <w:rFonts w:ascii="Courier New" w:hAnsi="Courier New" w:cs="Courier New"/>
+          <w:color w:val="000000"/>
+          <w:sz w:val="20"/>
+          <w:szCs w:val="20"/>
+        </w:rPr>
+        <w:t>numberOfGenes</w:t>
+      </w:r>
+      <w:proofErr w:type="spellEnd"/>
+      <w:r>
+        <w:rPr>
+          <w:rFonts w:ascii="Courier New" w:hAnsi="Courier New" w:cs="Courier New"/>
+          <w:color w:val="000000"/>
+          <w:sz w:val="20"/>
+          <w:szCs w:val="20"/>
+        </w:rPr>
+        <w:t xml:space="preserve"> );</w:t>
+      </w:r>
+    </w:p>
+    <w:p>
+      <w:pPr>
+        <w:autoSpaceDE w:val="0"/>
+        <w:autoSpaceDN w:val="0"/>
+        <w:adjustRightInd w:val="0"/>
+        <w:spacing w:after="0" w:line="240" w:lineRule="auto"/>
+        <w:rPr>
+          <w:rFonts w:ascii="Courier New" w:hAnsi="Courier New" w:cs="Courier New"/>
+          <w:sz w:val="24"/>
+          <w:szCs w:val="24"/>
+        </w:rPr>
+      </w:pPr>
+      <w:proofErr w:type="spellStart"/>
+      <w:r>
+        <w:rPr>
+          <w:rFonts w:ascii="Courier New" w:hAnsi="Courier New" w:cs="Courier New"/>
+          <w:color w:val="0000FF"/>
+          <w:sz w:val="20"/>
+          <w:szCs w:val="20"/>
+        </w:rPr>
+        <w:t>if</w:t>
+      </w:r>
+      <w:proofErr w:type="spellEnd"/>
+      <w:r>
+        <w:rPr>
+          <w:rFonts w:ascii="Courier New" w:hAnsi="Courier New" w:cs="Courier New"/>
+          <w:color w:val="000000"/>
+          <w:sz w:val="20"/>
+          <w:szCs w:val="20"/>
+        </w:rPr>
         <w:t xml:space="preserve"> </w:t>
       </w:r>
       <w:proofErr w:type="spellStart"/>
       <w:r>
         <w:rPr>
           <w:rFonts w:ascii="Courier New" w:hAnsi="Courier New" w:cs="Courier New"/>
-          <w:color w:val="228B22"/>
-          <w:sz w:val="20"/>
-          <w:szCs w:val="20"/>
-        </w:rPr>
-        <w:t>mutation</w:t>
-      </w:r>
-      <w:proofErr w:type="spellEnd"/>
-      <w:r>
-        <w:rPr>
-          <w:rFonts w:ascii="Courier New" w:hAnsi="Courier New" w:cs="Courier New"/>
-          <w:color w:val="228B22"/>
+          <w:color w:val="000000"/>
+          <w:sz w:val="20"/>
+          <w:szCs w:val="20"/>
+        </w:rPr>
+        <w:t>XorPoint</w:t>
+      </w:r>
+      <w:proofErr w:type="spellEnd"/>
+      <w:r>
+        <w:rPr>
+          <w:rFonts w:ascii="Courier New" w:hAnsi="Courier New" w:cs="Courier New"/>
+          <w:color w:val="000000"/>
+          <w:sz w:val="20"/>
+          <w:szCs w:val="20"/>
+        </w:rPr>
+        <w:t>==0</w:t>
+      </w:r>
+    </w:p>
+    <w:p>
+      <w:pPr>
+        <w:autoSpaceDE w:val="0"/>
+        <w:autoSpaceDN w:val="0"/>
+        <w:adjustRightInd w:val="0"/>
+        <w:spacing w:after="0" w:line="240" w:lineRule="auto"/>
+        <w:rPr>
+          <w:rFonts w:ascii="Courier New" w:hAnsi="Courier New" w:cs="Courier New"/>
+          <w:sz w:val="24"/>
+          <w:szCs w:val="24"/>
+        </w:rPr>
+      </w:pPr>
+      <w:r>
+        <w:rPr>
+          <w:rFonts w:ascii="Courier New" w:hAnsi="Courier New" w:cs="Courier New"/>
+          <w:color w:val="000000"/>
+          <w:sz w:val="20"/>
+          <w:szCs w:val="20"/>
+        </w:rPr>
+        <w:t xml:space="preserve">      XorPoint=XorPoint+1;</w:t>
+      </w:r>
+    </w:p>
+    <w:p>
+      <w:pPr>
+        <w:autoSpaceDE w:val="0"/>
+        <w:autoSpaceDN w:val="0"/>
+        <w:adjustRightInd w:val="0"/>
+        <w:spacing w:after="0" w:line="240" w:lineRule="auto"/>
+        <w:rPr>
+          <w:rFonts w:ascii="Courier New" w:hAnsi="Courier New" w:cs="Courier New"/>
+          <w:sz w:val="24"/>
+          <w:szCs w:val="24"/>
+        </w:rPr>
+      </w:pPr>
+      <w:proofErr w:type="spellStart"/>
+      <w:r>
+        <w:rPr>
+          <w:rFonts w:ascii="Courier New" w:hAnsi="Courier New" w:cs="Courier New"/>
+          <w:color w:val="0000FF"/>
+          <w:sz w:val="20"/>
+          <w:szCs w:val="20"/>
+        </w:rPr>
+        <w:t>end</w:t>
+      </w:r>
+      <w:proofErr w:type="spellEnd"/>
+    </w:p>
+    <w:p>
+      <w:pPr>
+        <w:autoSpaceDE w:val="0"/>
+        <w:autoSpaceDN w:val="0"/>
+        <w:adjustRightInd w:val="0"/>
+        <w:spacing w:after="0" w:line="240" w:lineRule="auto"/>
+        <w:rPr>
+          <w:rFonts w:ascii="Courier New" w:hAnsi="Courier New" w:cs="Courier New"/>
+          <w:sz w:val="24"/>
+          <w:szCs w:val="24"/>
+        </w:rPr>
+      </w:pPr>
+      <w:r>
+        <w:rPr>
+          <w:rFonts w:ascii="Courier New" w:hAnsi="Courier New" w:cs="Courier New"/>
+          <w:color w:val="000000"/>
+          <w:sz w:val="20"/>
+          <w:szCs w:val="20"/>
+        </w:rPr>
+        <w:t xml:space="preserve">    </w:t>
+      </w:r>
+      <w:proofErr w:type="spellStart"/>
+      <w:r>
+        <w:rPr>
+          <w:rFonts w:ascii="Courier New" w:hAnsi="Courier New" w:cs="Courier New"/>
+          <w:color w:val="000000"/>
+          <w:sz w:val="20"/>
+          <w:szCs w:val="20"/>
+        </w:rPr>
+        <w:t>child</w:t>
+      </w:r>
+      <w:proofErr w:type="spellEnd"/>
+      <w:r>
+        <w:rPr>
+          <w:rFonts w:ascii="Courier New" w:hAnsi="Courier New" w:cs="Courier New"/>
+          <w:color w:val="000000"/>
+          <w:sz w:val="20"/>
+          <w:szCs w:val="20"/>
+        </w:rPr>
+        <w:t xml:space="preserve"> = </w:t>
+      </w:r>
+      <w:proofErr w:type="spellStart"/>
+      <w:r>
+        <w:rPr>
+          <w:rFonts w:ascii="Courier New" w:hAnsi="Courier New" w:cs="Courier New"/>
+          <w:color w:val="000000"/>
+          <w:sz w:val="20"/>
+          <w:szCs w:val="20"/>
+        </w:rPr>
+        <w:t>parent</w:t>
+      </w:r>
+      <w:proofErr w:type="spellEnd"/>
+      <w:r>
+        <w:rPr>
+          <w:rFonts w:ascii="Courier New" w:hAnsi="Courier New" w:cs="Courier New"/>
+          <w:color w:val="000000"/>
+          <w:sz w:val="20"/>
+          <w:szCs w:val="20"/>
+        </w:rPr>
+        <w:t>;</w:t>
+      </w:r>
+    </w:p>
+    <w:p>
+      <w:pPr>
+        <w:autoSpaceDE w:val="0"/>
+        <w:autoSpaceDN w:val="0"/>
+        <w:adjustRightInd w:val="0"/>
+        <w:spacing w:after="0" w:line="240" w:lineRule="auto"/>
+        <w:rPr>
+          <w:rFonts w:ascii="Courier New" w:hAnsi="Courier New" w:cs="Courier New"/>
+          <w:sz w:val="24"/>
+          <w:szCs w:val="24"/>
+        </w:rPr>
+      </w:pPr>
+      <w:r>
+        <w:rPr>
+          <w:rFonts w:ascii="Courier New" w:hAnsi="Courier New" w:cs="Courier New"/>
+          <w:color w:val="000000"/>
+          <w:sz w:val="20"/>
+          <w:szCs w:val="20"/>
+        </w:rPr>
+        <w:t xml:space="preserve">    </w:t>
+      </w:r>
+      <w:proofErr w:type="spellStart"/>
+      <w:r>
+        <w:rPr>
+          <w:rFonts w:ascii="Courier New" w:hAnsi="Courier New" w:cs="Courier New"/>
+          <w:color w:val="000000"/>
+          <w:sz w:val="20"/>
+          <w:szCs w:val="20"/>
+        </w:rPr>
+        <w:t>child</w:t>
+      </w:r>
+      <w:proofErr w:type="spellEnd"/>
+      <w:r>
+        <w:rPr>
+          <w:rFonts w:ascii="Courier New" w:hAnsi="Courier New" w:cs="Courier New"/>
+          <w:color w:val="000000"/>
+          <w:sz w:val="20"/>
+          <w:szCs w:val="20"/>
+        </w:rPr>
+        <w:t>(</w:t>
+      </w:r>
+      <w:proofErr w:type="spellStart"/>
+      <w:r>
+        <w:rPr>
+          <w:rFonts w:ascii="Courier New" w:hAnsi="Courier New" w:cs="Courier New"/>
+          <w:color w:val="000000"/>
+          <w:sz w:val="20"/>
+          <w:szCs w:val="20"/>
+        </w:rPr>
+        <w:t>XorPoint</w:t>
+      </w:r>
+      <w:proofErr w:type="spellEnd"/>
+      <w:r>
+        <w:rPr>
+          <w:rFonts w:ascii="Courier New" w:hAnsi="Courier New" w:cs="Courier New"/>
+          <w:color w:val="000000"/>
+          <w:sz w:val="20"/>
+          <w:szCs w:val="20"/>
+        </w:rPr>
+        <w:t xml:space="preserve">) = </w:t>
+      </w:r>
+      <w:proofErr w:type="spellStart"/>
+      <w:r>
+        <w:rPr>
+          <w:rFonts w:ascii="Courier New" w:hAnsi="Courier New" w:cs="Courier New"/>
+          <w:color w:val="000000"/>
+          <w:sz w:val="20"/>
+          <w:szCs w:val="20"/>
+        </w:rPr>
+        <w:t>parent</w:t>
+      </w:r>
+      <w:proofErr w:type="spellEnd"/>
+      <w:r>
+        <w:rPr>
+          <w:rFonts w:ascii="Courier New" w:hAnsi="Courier New" w:cs="Courier New"/>
+          <w:color w:val="000000"/>
+          <w:sz w:val="20"/>
+          <w:szCs w:val="20"/>
+        </w:rPr>
+        <w:t>(XorPoint+1);</w:t>
+      </w:r>
+    </w:p>
+    <w:p>
+      <w:pPr>
+        <w:autoSpaceDE w:val="0"/>
+        <w:autoSpaceDN w:val="0"/>
+        <w:adjustRightInd w:val="0"/>
+        <w:spacing w:after="0" w:line="240" w:lineRule="auto"/>
+        <w:rPr>
+          <w:rFonts w:ascii="Courier New" w:hAnsi="Courier New" w:cs="Courier New"/>
+          <w:sz w:val="24"/>
+          <w:szCs w:val="24"/>
+        </w:rPr>
+      </w:pPr>
+      <w:r>
+        <w:rPr>
+          <w:rFonts w:ascii="Courier New" w:hAnsi="Courier New" w:cs="Courier New"/>
+          <w:color w:val="000000"/>
+          <w:sz w:val="20"/>
+          <w:szCs w:val="20"/>
+        </w:rPr>
+        <w:t xml:space="preserve">    </w:t>
+      </w:r>
+      <w:proofErr w:type="spellStart"/>
+      <w:r>
+        <w:rPr>
+          <w:rFonts w:ascii="Courier New" w:hAnsi="Courier New" w:cs="Courier New"/>
+          <w:color w:val="000000"/>
+          <w:sz w:val="20"/>
+          <w:szCs w:val="20"/>
+        </w:rPr>
+        <w:t>child</w:t>
+      </w:r>
+      <w:proofErr w:type="spellEnd"/>
+      <w:r>
+        <w:rPr>
+          <w:rFonts w:ascii="Courier New" w:hAnsi="Courier New" w:cs="Courier New"/>
+          <w:color w:val="000000"/>
+          <w:sz w:val="20"/>
+          <w:szCs w:val="20"/>
+        </w:rPr>
+        <w:t xml:space="preserve">(XorPoint+1) = </w:t>
+      </w:r>
+      <w:proofErr w:type="spellStart"/>
+      <w:r>
+        <w:rPr>
+          <w:rFonts w:ascii="Courier New" w:hAnsi="Courier New" w:cs="Courier New"/>
+          <w:color w:val="000000"/>
+          <w:sz w:val="20"/>
+          <w:szCs w:val="20"/>
+        </w:rPr>
+        <w:t>parent</w:t>
+      </w:r>
+      <w:proofErr w:type="spellEnd"/>
+      <w:r>
+        <w:rPr>
+          <w:rFonts w:ascii="Courier New" w:hAnsi="Courier New" w:cs="Courier New"/>
+          <w:color w:val="000000"/>
+          <w:sz w:val="20"/>
+          <w:szCs w:val="20"/>
+        </w:rPr>
+        <w:t>(</w:t>
+      </w:r>
+      <w:proofErr w:type="spellStart"/>
+      <w:r>
+        <w:rPr>
+          <w:rFonts w:ascii="Courier New" w:hAnsi="Courier New" w:cs="Courier New"/>
+          <w:color w:val="000000"/>
+          <w:sz w:val="20"/>
+          <w:szCs w:val="20"/>
+        </w:rPr>
+        <w:t>XorPoint</w:t>
+      </w:r>
+      <w:proofErr w:type="spellEnd"/>
+      <w:r>
+        <w:rPr>
+          <w:rFonts w:ascii="Courier New" w:hAnsi="Courier New" w:cs="Courier New"/>
+          <w:color w:val="000000"/>
+          <w:sz w:val="20"/>
+          <w:szCs w:val="20"/>
+        </w:rPr>
+        <w:t>);</w:t>
+      </w:r>
+    </w:p>
+    <w:p>
+      <w:pPr>
+        <w:autoSpaceDE w:val="0"/>
+        <w:autoSpaceDN w:val="0"/>
+        <w:adjustRightInd w:val="0"/>
+        <w:spacing w:after="0" w:line="240" w:lineRule="auto"/>
+        <w:rPr>
+          <w:rFonts w:ascii="Courier New" w:hAnsi="Courier New" w:cs="Courier New"/>
+          <w:sz w:val="24"/>
+          <w:szCs w:val="24"/>
+        </w:rPr>
+      </w:pPr>
+      <w:r>
+        <w:rPr>
+          <w:rFonts w:ascii="Courier New" w:hAnsi="Courier New" w:cs="Courier New"/>
+          <w:color w:val="000000"/>
           <w:sz w:val="20"/>
           <w:szCs w:val="20"/>
         </w:rPr>
         <w:t xml:space="preserve"> </w:t>
       </w:r>
-      <w:proofErr w:type="spellStart"/>
-      <w:r>
-        <w:rPr>
-          <w:rFonts w:ascii="Courier New" w:hAnsi="Courier New" w:cs="Courier New"/>
-          <w:color w:val="228B22"/>
-          <w:sz w:val="20"/>
-          <w:szCs w:val="20"/>
-        </w:rPr>
-        <w:t>function</w:t>
-      </w:r>
-      <w:proofErr w:type="spellEnd"/>
-      <w:r>
-        <w:rPr>
-          <w:rFonts w:ascii="Courier New" w:hAnsi="Courier New" w:cs="Courier New"/>
-          <w:color w:val="228B22"/>
-          <w:sz w:val="20"/>
-          <w:szCs w:val="20"/>
-        </w:rPr>
-        <w:t xml:space="preserve"> </w:t>
-      </w:r>
-      <w:proofErr w:type="spellStart"/>
-      <w:r>
-        <w:rPr>
-          <w:rFonts w:ascii="Courier New" w:hAnsi="Courier New" w:cs="Courier New"/>
-          <w:color w:val="228B22"/>
-          <w:sz w:val="20"/>
-          <w:szCs w:val="20"/>
-        </w:rPr>
-        <w:t>for</w:t>
-      </w:r>
-      <w:proofErr w:type="spellEnd"/>
-      <w:r>
-        <w:rPr>
-          <w:rFonts w:ascii="Courier New" w:hAnsi="Courier New" w:cs="Courier New"/>
-          <w:color w:val="228B22"/>
-          <w:sz w:val="20"/>
-          <w:szCs w:val="20"/>
-        </w:rPr>
-        <w:t xml:space="preserve"> </w:t>
-      </w:r>
-      <w:proofErr w:type="spellStart"/>
-      <w:r>
-        <w:rPr>
-          <w:rFonts w:ascii="Courier New" w:hAnsi="Courier New" w:cs="Courier New"/>
-          <w:color w:val="228B22"/>
-          <w:sz w:val="20"/>
-          <w:szCs w:val="20"/>
-        </w:rPr>
-        <w:t>traveling</w:t>
-      </w:r>
-      <w:proofErr w:type="spellEnd"/>
-      <w:r>
-        <w:rPr>
-          <w:rFonts w:ascii="Courier New" w:hAnsi="Courier New" w:cs="Courier New"/>
-          <w:color w:val="228B22"/>
-          <w:sz w:val="20"/>
-          <w:szCs w:val="20"/>
-        </w:rPr>
-        <w:t xml:space="preserve"> </w:t>
-      </w:r>
-      <w:proofErr w:type="spellStart"/>
-      <w:r>
-        <w:rPr>
-          <w:rFonts w:ascii="Courier New" w:hAnsi="Courier New" w:cs="Courier New"/>
-          <w:color w:val="228B22"/>
-          <w:sz w:val="20"/>
-          <w:szCs w:val="20"/>
-        </w:rPr>
-        <w:t>salesman</w:t>
-      </w:r>
-      <w:proofErr w:type="spellEnd"/>
-      <w:r>
-        <w:rPr>
-          <w:rFonts w:ascii="Courier New" w:hAnsi="Courier New" w:cs="Courier New"/>
-          <w:color w:val="228B22"/>
-          <w:sz w:val="20"/>
-          <w:szCs w:val="20"/>
-        </w:rPr>
-        <w:t>.</w:t>
-      </w:r>
-    </w:p>
-    <w:p>
-      <w:pPr>
-        <w:autoSpaceDE w:val="0"/>
-        <w:autoSpaceDN w:val="0"/>
-        <w:adjustRightInd w:val="0"/>
-        <w:spacing w:after="0" w:line="240" w:lineRule="auto"/>
-        <w:rPr>
-          <w:rFonts w:ascii="Courier New" w:hAnsi="Courier New" w:cs="Courier New"/>
-          <w:sz w:val="24"/>
-          <w:szCs w:val="24"/>
-        </w:rPr>
-      </w:pPr>
-      <w:r>
-        <w:rPr>
-          <w:rFonts w:ascii="Courier New" w:hAnsi="Courier New" w:cs="Courier New"/>
-          <w:color w:val="228B22"/>
-          <w:sz w:val="20"/>
-          <w:szCs w:val="20"/>
-        </w:rPr>
-        <w:t xml:space="preserve"> </w:t>
-      </w:r>
-    </w:p>
-    <w:p>
-      <w:pPr>
-        <w:autoSpaceDE w:val="0"/>
-        <w:autoSpaceDN w:val="0"/>
-        <w:adjustRightInd w:val="0"/>
-        <w:spacing w:after="0" w:line="240" w:lineRule="auto"/>
-        <w:rPr>
-          <w:rFonts w:ascii="Courier New" w:hAnsi="Courier New" w:cs="Courier New"/>
-          <w:sz w:val="24"/>
-          <w:szCs w:val="24"/>
-        </w:rPr>
-      </w:pPr>
-      <w:r>
-        <w:rPr>
-          <w:rFonts w:ascii="Courier New" w:hAnsi="Courier New" w:cs="Courier New"/>
-          <w:color w:val="228B22"/>
-          <w:sz w:val="20"/>
-          <w:szCs w:val="20"/>
-        </w:rPr>
-        <w:t xml:space="preserve">% </w:t>
-      </w:r>
-      <w:proofErr w:type="spellStart"/>
-      <w:r>
-        <w:rPr>
-          <w:rFonts w:ascii="Courier New" w:hAnsi="Courier New" w:cs="Courier New"/>
-          <w:color w:val="228B22"/>
-          <w:sz w:val="20"/>
-          <w:szCs w:val="20"/>
-        </w:rPr>
-        <w:t>Here</w:t>
-      </w:r>
-      <w:proofErr w:type="spellEnd"/>
-      <w:r>
-        <w:rPr>
-          <w:rFonts w:ascii="Courier New" w:hAnsi="Courier New" w:cs="Courier New"/>
-          <w:color w:val="228B22"/>
-          <w:sz w:val="20"/>
-          <w:szCs w:val="20"/>
-        </w:rPr>
-        <w:t xml:space="preserve"> </w:t>
-      </w:r>
-      <w:proofErr w:type="spellStart"/>
-      <w:r>
-        <w:rPr>
-          <w:rFonts w:ascii="Courier New" w:hAnsi="Courier New" w:cs="Courier New"/>
-          <w:color w:val="228B22"/>
-          <w:sz w:val="20"/>
-          <w:szCs w:val="20"/>
-        </w:rPr>
-        <w:t>we</w:t>
-      </w:r>
-      <w:proofErr w:type="spellEnd"/>
-      <w:r>
-        <w:rPr>
-          <w:rFonts w:ascii="Courier New" w:hAnsi="Courier New" w:cs="Courier New"/>
-          <w:color w:val="228B22"/>
-          <w:sz w:val="20"/>
-          <w:szCs w:val="20"/>
-        </w:rPr>
-        <w:t xml:space="preserve"> </w:t>
-      </w:r>
-      <w:proofErr w:type="spellStart"/>
-      <w:r>
-        <w:rPr>
-          <w:rFonts w:ascii="Courier New" w:hAnsi="Courier New" w:cs="Courier New"/>
-          <w:color w:val="228B22"/>
-          <w:sz w:val="20"/>
-          <w:szCs w:val="20"/>
-        </w:rPr>
-        <w:t>swap</w:t>
-      </w:r>
-      <w:proofErr w:type="spellEnd"/>
-      <w:r>
-        <w:rPr>
-          <w:rFonts w:ascii="Courier New" w:hAnsi="Courier New" w:cs="Courier New"/>
-          <w:color w:val="228B22"/>
-          <w:sz w:val="20"/>
-          <w:szCs w:val="20"/>
-        </w:rPr>
-        <w:t xml:space="preserve"> </w:t>
-      </w:r>
-      <w:proofErr w:type="spellStart"/>
-      <w:r>
-        <w:rPr>
-          <w:rFonts w:ascii="Courier New" w:hAnsi="Courier New" w:cs="Courier New"/>
-          <w:color w:val="228B22"/>
-          <w:sz w:val="20"/>
-          <w:szCs w:val="20"/>
-        </w:rPr>
-        <w:t>two</w:t>
-      </w:r>
-      <w:proofErr w:type="spellEnd"/>
-      <w:r>
-        <w:rPr>
-          <w:rFonts w:ascii="Courier New" w:hAnsi="Courier New" w:cs="Courier New"/>
-          <w:color w:val="228B22"/>
-          <w:sz w:val="20"/>
-          <w:szCs w:val="20"/>
-        </w:rPr>
-        <w:t xml:space="preserve"> </w:t>
-      </w:r>
-      <w:proofErr w:type="spellStart"/>
-      <w:r>
-        <w:rPr>
-          <w:rFonts w:ascii="Courier New" w:hAnsi="Courier New" w:cs="Courier New"/>
-          <w:color w:val="228B22"/>
-          <w:sz w:val="20"/>
-          <w:szCs w:val="20"/>
-        </w:rPr>
-        <w:t>elements</w:t>
-      </w:r>
-      <w:proofErr w:type="spellEnd"/>
-      <w:r>
-        <w:rPr>
-          <w:rFonts w:ascii="Courier New" w:hAnsi="Courier New" w:cs="Courier New"/>
-          <w:color w:val="228B22"/>
-          <w:sz w:val="20"/>
-          <w:szCs w:val="20"/>
-        </w:rPr>
-        <w:t xml:space="preserve"> </w:t>
-      </w:r>
-      <w:proofErr w:type="spellStart"/>
-      <w:r>
-        <w:rPr>
-          <w:rFonts w:ascii="Courier New" w:hAnsi="Courier New" w:cs="Courier New"/>
-          <w:color w:val="228B22"/>
-          <w:sz w:val="20"/>
-          <w:szCs w:val="20"/>
-        </w:rPr>
-        <w:t>of</w:t>
-      </w:r>
-      <w:proofErr w:type="spellEnd"/>
-      <w:r>
-        <w:rPr>
-          <w:rFonts w:ascii="Courier New" w:hAnsi="Courier New" w:cs="Courier New"/>
-          <w:color w:val="228B22"/>
-          <w:sz w:val="20"/>
-          <w:szCs w:val="20"/>
-        </w:rPr>
-        <w:t xml:space="preserve"> </w:t>
-      </w:r>
-      <w:proofErr w:type="spellStart"/>
-      <w:r>
-        <w:rPr>
-          <w:rFonts w:ascii="Courier New" w:hAnsi="Courier New" w:cs="Courier New"/>
-          <w:color w:val="228B22"/>
-          <w:sz w:val="20"/>
-          <w:szCs w:val="20"/>
-        </w:rPr>
-        <w:t>the</w:t>
-      </w:r>
-      <w:proofErr w:type="spellEnd"/>
-      <w:r>
-        <w:rPr>
-          <w:rFonts w:ascii="Courier New" w:hAnsi="Courier New" w:cs="Courier New"/>
-          <w:color w:val="228B22"/>
-          <w:sz w:val="20"/>
-          <w:szCs w:val="20"/>
-        </w:rPr>
-        <w:t xml:space="preserve"> </w:t>
-      </w:r>
-      <w:proofErr w:type="spellStart"/>
-      <w:r>
-        <w:rPr>
-          <w:rFonts w:ascii="Courier New" w:hAnsi="Courier New" w:cs="Courier New"/>
-          <w:color w:val="228B22"/>
-          <w:sz w:val="20"/>
-          <w:szCs w:val="20"/>
-        </w:rPr>
-        <w:t>permutation</w:t>
-      </w:r>
-      <w:proofErr w:type="spellEnd"/>
-    </w:p>
-    <w:p>
-      <w:pPr>
-        <w:autoSpaceDE w:val="0"/>
-        <w:autoSpaceDN w:val="0"/>
-        <w:adjustRightInd w:val="0"/>
-        <w:spacing w:after="0" w:line="240" w:lineRule="auto"/>
-        <w:rPr>
-          <w:rFonts w:ascii="Courier New" w:hAnsi="Courier New" w:cs="Courier New"/>
-          <w:sz w:val="24"/>
-          <w:szCs w:val="24"/>
-        </w:rPr>
-      </w:pPr>
+      <w:r>
+        <w:rPr>
+          <w:rFonts w:ascii="Courier New" w:hAnsi="Courier New" w:cs="Courier New"/>
+          <w:color w:val="000000"/>
+          <w:sz w:val="20"/>
+          <w:szCs w:val="20"/>
+        </w:rPr>
+        <w:t xml:space="preserve">   </w:t>
+      </w:r>
       <w:proofErr w:type="spellStart"/>
       <w:r>
         <w:rPr>
@@ -5859,769 +6324,7 @@
           <w:sz w:val="20"/>
           <w:szCs w:val="20"/>
         </w:rPr>
-        <w:t xml:space="preserve"> = </w:t>
-      </w:r>
-      <w:proofErr w:type="spellStart"/>
-      <w:r>
-        <w:rPr>
-          <w:rFonts w:ascii="Courier New" w:hAnsi="Courier New" w:cs="Courier New"/>
-          <w:color w:val="000000"/>
-          <w:sz w:val="20"/>
-          <w:szCs w:val="20"/>
-        </w:rPr>
-        <w:t>cell</w:t>
-      </w:r>
-      <w:proofErr w:type="spellEnd"/>
-      <w:r>
-        <w:rPr>
-          <w:rFonts w:ascii="Courier New" w:hAnsi="Courier New" w:cs="Courier New"/>
-          <w:color w:val="000000"/>
-          <w:sz w:val="20"/>
-          <w:szCs w:val="20"/>
-        </w:rPr>
-        <w:t>(</w:t>
-      </w:r>
-      <w:proofErr w:type="spellStart"/>
-      <w:r>
-        <w:rPr>
-          <w:rFonts w:ascii="Courier New" w:hAnsi="Courier New" w:cs="Courier New"/>
-          <w:color w:val="000000"/>
-          <w:sz w:val="20"/>
-          <w:szCs w:val="20"/>
-        </w:rPr>
-        <w:t>length</w:t>
-      </w:r>
-      <w:proofErr w:type="spellEnd"/>
-      <w:r>
-        <w:rPr>
-          <w:rFonts w:ascii="Courier New" w:hAnsi="Courier New" w:cs="Courier New"/>
-          <w:color w:val="000000"/>
-          <w:sz w:val="20"/>
-          <w:szCs w:val="20"/>
-        </w:rPr>
-        <w:t>(</w:t>
-      </w:r>
-      <w:proofErr w:type="spellStart"/>
-      <w:r>
-        <w:rPr>
-          <w:rFonts w:ascii="Courier New" w:hAnsi="Courier New" w:cs="Courier New"/>
-          <w:color w:val="000000"/>
-          <w:sz w:val="20"/>
-          <w:szCs w:val="20"/>
-        </w:rPr>
-        <w:t>parents</w:t>
-      </w:r>
-      <w:proofErr w:type="spellEnd"/>
-      <w:r>
-        <w:rPr>
-          <w:rFonts w:ascii="Courier New" w:hAnsi="Courier New" w:cs="Courier New"/>
-          <w:color w:val="000000"/>
-          <w:sz w:val="20"/>
-          <w:szCs w:val="20"/>
-        </w:rPr>
-        <w:t>),1);</w:t>
-      </w:r>
-      <w:r>
-        <w:rPr>
-          <w:rFonts w:ascii="Courier New" w:hAnsi="Courier New" w:cs="Courier New"/>
-          <w:color w:val="228B22"/>
-          <w:sz w:val="20"/>
-          <w:szCs w:val="20"/>
-        </w:rPr>
-        <w:t xml:space="preserve">% </w:t>
-      </w:r>
-      <w:proofErr w:type="spellStart"/>
-      <w:r>
-        <w:rPr>
-          <w:rFonts w:ascii="Courier New" w:hAnsi="Courier New" w:cs="Courier New"/>
-          <w:color w:val="228B22"/>
-          <w:sz w:val="20"/>
-          <w:szCs w:val="20"/>
-        </w:rPr>
-        <w:t>Normally</w:t>
-      </w:r>
-      <w:proofErr w:type="spellEnd"/>
-      <w:r>
-        <w:rPr>
-          <w:rFonts w:ascii="Courier New" w:hAnsi="Courier New" w:cs="Courier New"/>
-          <w:color w:val="228B22"/>
-          <w:sz w:val="20"/>
-          <w:szCs w:val="20"/>
-        </w:rPr>
-        <w:t xml:space="preserve"> </w:t>
-      </w:r>
-      <w:proofErr w:type="spellStart"/>
-      <w:r>
-        <w:rPr>
-          <w:rFonts w:ascii="Courier New" w:hAnsi="Courier New" w:cs="Courier New"/>
-          <w:color w:val="228B22"/>
-          <w:sz w:val="20"/>
-          <w:szCs w:val="20"/>
-        </w:rPr>
-        <w:t>zeros</w:t>
-      </w:r>
-      <w:proofErr w:type="spellEnd"/>
-      <w:r>
-        <w:rPr>
-          <w:rFonts w:ascii="Courier New" w:hAnsi="Courier New" w:cs="Courier New"/>
-          <w:color w:val="228B22"/>
-          <w:sz w:val="20"/>
-          <w:szCs w:val="20"/>
-        </w:rPr>
-        <w:t>(</w:t>
-      </w:r>
-      <w:proofErr w:type="spellStart"/>
-      <w:r>
-        <w:rPr>
-          <w:rFonts w:ascii="Courier New" w:hAnsi="Courier New" w:cs="Courier New"/>
-          <w:color w:val="228B22"/>
-          <w:sz w:val="20"/>
-          <w:szCs w:val="20"/>
-        </w:rPr>
-        <w:t>length</w:t>
-      </w:r>
-      <w:proofErr w:type="spellEnd"/>
-      <w:r>
-        <w:rPr>
-          <w:rFonts w:ascii="Courier New" w:hAnsi="Courier New" w:cs="Courier New"/>
-          <w:color w:val="228B22"/>
-          <w:sz w:val="20"/>
-          <w:szCs w:val="20"/>
-        </w:rPr>
-        <w:t>(</w:t>
-      </w:r>
-      <w:proofErr w:type="spellStart"/>
-      <w:r>
-        <w:rPr>
-          <w:rFonts w:ascii="Courier New" w:hAnsi="Courier New" w:cs="Courier New"/>
-          <w:color w:val="228B22"/>
-          <w:sz w:val="20"/>
-          <w:szCs w:val="20"/>
-        </w:rPr>
-        <w:t>parents</w:t>
-      </w:r>
-      <w:proofErr w:type="spellEnd"/>
-      <w:r>
-        <w:rPr>
-          <w:rFonts w:ascii="Courier New" w:hAnsi="Courier New" w:cs="Courier New"/>
-          <w:color w:val="228B22"/>
-          <w:sz w:val="20"/>
-          <w:szCs w:val="20"/>
-        </w:rPr>
-        <w:t>),NVARS);</w:t>
-      </w:r>
-    </w:p>
-    <w:p>
-      <w:pPr>
-        <w:autoSpaceDE w:val="0"/>
-        <w:autoSpaceDN w:val="0"/>
-        <w:adjustRightInd w:val="0"/>
-        <w:spacing w:after="0" w:line="240" w:lineRule="auto"/>
-        <w:rPr>
-          <w:rFonts w:ascii="Courier New" w:hAnsi="Courier New" w:cs="Courier New"/>
-          <w:sz w:val="24"/>
-          <w:szCs w:val="24"/>
-        </w:rPr>
-      </w:pPr>
-      <w:proofErr w:type="spellStart"/>
-      <w:r>
-        <w:rPr>
-          <w:rFonts w:ascii="Courier New" w:hAnsi="Courier New" w:cs="Courier New"/>
-          <w:color w:val="000000"/>
-          <w:sz w:val="20"/>
-          <w:szCs w:val="20"/>
-        </w:rPr>
-        <w:t>numberOfGenes</w:t>
-      </w:r>
-      <w:proofErr w:type="spellEnd"/>
-      <w:r>
-        <w:rPr>
-          <w:rFonts w:ascii="Courier New" w:hAnsi="Courier New" w:cs="Courier New"/>
-          <w:color w:val="000000"/>
-          <w:sz w:val="20"/>
-          <w:szCs w:val="20"/>
-        </w:rPr>
-        <w:t>=</w:t>
-      </w:r>
-      <w:proofErr w:type="spellStart"/>
-      <w:r>
-        <w:rPr>
-          <w:rFonts w:ascii="Courier New" w:hAnsi="Courier New" w:cs="Courier New"/>
-          <w:color w:val="000000"/>
-          <w:sz w:val="20"/>
-          <w:szCs w:val="20"/>
-        </w:rPr>
-        <w:t>length</w:t>
-      </w:r>
-      <w:proofErr w:type="spellEnd"/>
-      <w:r>
-        <w:rPr>
-          <w:rFonts w:ascii="Courier New" w:hAnsi="Courier New" w:cs="Courier New"/>
-          <w:color w:val="000000"/>
-          <w:sz w:val="20"/>
-          <w:szCs w:val="20"/>
-        </w:rPr>
-        <w:t>(</w:t>
-      </w:r>
-      <w:proofErr w:type="spellStart"/>
-      <w:r>
-        <w:rPr>
-          <w:rFonts w:ascii="Courier New" w:hAnsi="Courier New" w:cs="Courier New"/>
-          <w:color w:val="000000"/>
-          <w:sz w:val="20"/>
-          <w:szCs w:val="20"/>
-        </w:rPr>
-        <w:t>thisPopulation</w:t>
-      </w:r>
-      <w:proofErr w:type="spellEnd"/>
-      <w:r>
-        <w:rPr>
-          <w:rFonts w:ascii="Courier New" w:hAnsi="Courier New" w:cs="Courier New"/>
-          <w:color w:val="000000"/>
-          <w:sz w:val="20"/>
-          <w:szCs w:val="20"/>
-        </w:rPr>
-        <w:t>{</w:t>
-      </w:r>
-      <w:proofErr w:type="spellStart"/>
-      <w:r>
-        <w:rPr>
-          <w:rFonts w:ascii="Courier New" w:hAnsi="Courier New" w:cs="Courier New"/>
-          <w:color w:val="000000"/>
-          <w:sz w:val="20"/>
-          <w:szCs w:val="20"/>
-        </w:rPr>
-        <w:t>parents</w:t>
-      </w:r>
-      <w:proofErr w:type="spellEnd"/>
-      <w:r>
-        <w:rPr>
-          <w:rFonts w:ascii="Courier New" w:hAnsi="Courier New" w:cs="Courier New"/>
-          <w:color w:val="000000"/>
-          <w:sz w:val="20"/>
-          <w:szCs w:val="20"/>
-        </w:rPr>
-        <w:t>(1)});</w:t>
-      </w:r>
-    </w:p>
-    <w:p>
-      <w:pPr>
-        <w:autoSpaceDE w:val="0"/>
-        <w:autoSpaceDN w:val="0"/>
-        <w:adjustRightInd w:val="0"/>
-        <w:spacing w:after="0" w:line="240" w:lineRule="auto"/>
-        <w:rPr>
-          <w:rFonts w:ascii="Courier New" w:hAnsi="Courier New" w:cs="Courier New"/>
-          <w:sz w:val="24"/>
-          <w:szCs w:val="24"/>
-        </w:rPr>
-      </w:pPr>
-      <w:proofErr w:type="spellStart"/>
-      <w:r>
-        <w:rPr>
-          <w:rFonts w:ascii="Courier New" w:hAnsi="Courier New" w:cs="Courier New"/>
-          <w:color w:val="0000FF"/>
-          <w:sz w:val="20"/>
-          <w:szCs w:val="20"/>
-        </w:rPr>
-        <w:t>for</w:t>
-      </w:r>
-      <w:proofErr w:type="spellEnd"/>
-      <w:r>
-        <w:rPr>
-          <w:rFonts w:ascii="Courier New" w:hAnsi="Courier New" w:cs="Courier New"/>
-          <w:color w:val="000000"/>
-          <w:sz w:val="20"/>
-          <w:szCs w:val="20"/>
-        </w:rPr>
-        <w:t xml:space="preserve"> i=1:length(</w:t>
-      </w:r>
-      <w:proofErr w:type="spellStart"/>
-      <w:r>
-        <w:rPr>
-          <w:rFonts w:ascii="Courier New" w:hAnsi="Courier New" w:cs="Courier New"/>
-          <w:color w:val="000000"/>
-          <w:sz w:val="20"/>
-          <w:szCs w:val="20"/>
-        </w:rPr>
-        <w:t>parents</w:t>
-      </w:r>
-      <w:proofErr w:type="spellEnd"/>
-      <w:r>
-        <w:rPr>
-          <w:rFonts w:ascii="Courier New" w:hAnsi="Courier New" w:cs="Courier New"/>
-          <w:color w:val="000000"/>
-          <w:sz w:val="20"/>
-          <w:szCs w:val="20"/>
-        </w:rPr>
-        <w:t>)</w:t>
-      </w:r>
-    </w:p>
-    <w:p>
-      <w:pPr>
-        <w:autoSpaceDE w:val="0"/>
-        <w:autoSpaceDN w:val="0"/>
-        <w:adjustRightInd w:val="0"/>
-        <w:spacing w:after="0" w:line="240" w:lineRule="auto"/>
-        <w:rPr>
-          <w:rFonts w:ascii="Courier New" w:hAnsi="Courier New" w:cs="Courier New"/>
-          <w:sz w:val="24"/>
-          <w:szCs w:val="24"/>
-        </w:rPr>
-      </w:pPr>
-      <w:r>
-        <w:rPr>
-          <w:rFonts w:ascii="Courier New" w:hAnsi="Courier New" w:cs="Courier New"/>
-          <w:color w:val="000000"/>
-          <w:sz w:val="20"/>
-          <w:szCs w:val="20"/>
-        </w:rPr>
-        <w:t xml:space="preserve">    </w:t>
-      </w:r>
-      <w:proofErr w:type="spellStart"/>
-      <w:r>
-        <w:rPr>
-          <w:rFonts w:ascii="Courier New" w:hAnsi="Courier New" w:cs="Courier New"/>
-          <w:color w:val="000000"/>
-          <w:sz w:val="20"/>
-          <w:szCs w:val="20"/>
-        </w:rPr>
-        <w:t>parent</w:t>
-      </w:r>
-      <w:proofErr w:type="spellEnd"/>
-      <w:r>
-        <w:rPr>
-          <w:rFonts w:ascii="Courier New" w:hAnsi="Courier New" w:cs="Courier New"/>
-          <w:color w:val="000000"/>
-          <w:sz w:val="20"/>
-          <w:szCs w:val="20"/>
-        </w:rPr>
-        <w:t xml:space="preserve"> = </w:t>
-      </w:r>
-      <w:proofErr w:type="spellStart"/>
-      <w:r>
-        <w:rPr>
-          <w:rFonts w:ascii="Courier New" w:hAnsi="Courier New" w:cs="Courier New"/>
-          <w:color w:val="000000"/>
-          <w:sz w:val="20"/>
-          <w:szCs w:val="20"/>
-        </w:rPr>
-        <w:t>thisPopulation</w:t>
-      </w:r>
-      <w:proofErr w:type="spellEnd"/>
-      <w:r>
-        <w:rPr>
-          <w:rFonts w:ascii="Courier New" w:hAnsi="Courier New" w:cs="Courier New"/>
-          <w:color w:val="000000"/>
-          <w:sz w:val="20"/>
-          <w:szCs w:val="20"/>
-        </w:rPr>
-        <w:t>{</w:t>
-      </w:r>
-      <w:proofErr w:type="spellStart"/>
-      <w:r>
-        <w:rPr>
-          <w:rFonts w:ascii="Courier New" w:hAnsi="Courier New" w:cs="Courier New"/>
-          <w:color w:val="000000"/>
-          <w:sz w:val="20"/>
-          <w:szCs w:val="20"/>
-        </w:rPr>
-        <w:t>parents</w:t>
-      </w:r>
-      <w:proofErr w:type="spellEnd"/>
-      <w:r>
-        <w:rPr>
-          <w:rFonts w:ascii="Courier New" w:hAnsi="Courier New" w:cs="Courier New"/>
-          <w:color w:val="000000"/>
-          <w:sz w:val="20"/>
-          <w:szCs w:val="20"/>
-        </w:rPr>
-        <w:t xml:space="preserve">(i)}; </w:t>
-      </w:r>
-      <w:r>
-        <w:rPr>
-          <w:rFonts w:ascii="Courier New" w:hAnsi="Courier New" w:cs="Courier New"/>
-          <w:color w:val="228B22"/>
-          <w:sz w:val="20"/>
-          <w:szCs w:val="20"/>
-        </w:rPr>
-        <w:t xml:space="preserve">% </w:t>
-      </w:r>
-      <w:proofErr w:type="spellStart"/>
-      <w:r>
-        <w:rPr>
-          <w:rFonts w:ascii="Courier New" w:hAnsi="Courier New" w:cs="Courier New"/>
-          <w:color w:val="228B22"/>
-          <w:sz w:val="20"/>
-          <w:szCs w:val="20"/>
-        </w:rPr>
-        <w:t>Normally</w:t>
-      </w:r>
-      <w:proofErr w:type="spellEnd"/>
-      <w:r>
-        <w:rPr>
-          <w:rFonts w:ascii="Courier New" w:hAnsi="Courier New" w:cs="Courier New"/>
-          <w:color w:val="228B22"/>
-          <w:sz w:val="20"/>
-          <w:szCs w:val="20"/>
-        </w:rPr>
-        <w:t xml:space="preserve"> </w:t>
-      </w:r>
-      <w:proofErr w:type="spellStart"/>
-      <w:r>
-        <w:rPr>
-          <w:rFonts w:ascii="Courier New" w:hAnsi="Courier New" w:cs="Courier New"/>
-          <w:color w:val="228B22"/>
-          <w:sz w:val="20"/>
-          <w:szCs w:val="20"/>
-        </w:rPr>
-        <w:t>thisPopulation</w:t>
-      </w:r>
-      <w:proofErr w:type="spellEnd"/>
-      <w:r>
-        <w:rPr>
-          <w:rFonts w:ascii="Courier New" w:hAnsi="Courier New" w:cs="Courier New"/>
-          <w:color w:val="228B22"/>
-          <w:sz w:val="20"/>
-          <w:szCs w:val="20"/>
-        </w:rPr>
-        <w:t>(</w:t>
-      </w:r>
-      <w:proofErr w:type="spellStart"/>
-      <w:r>
-        <w:rPr>
-          <w:rFonts w:ascii="Courier New" w:hAnsi="Courier New" w:cs="Courier New"/>
-          <w:color w:val="228B22"/>
-          <w:sz w:val="20"/>
-          <w:szCs w:val="20"/>
-        </w:rPr>
-        <w:t>parents</w:t>
-      </w:r>
-      <w:proofErr w:type="spellEnd"/>
-      <w:r>
-        <w:rPr>
-          <w:rFonts w:ascii="Courier New" w:hAnsi="Courier New" w:cs="Courier New"/>
-          <w:color w:val="228B22"/>
-          <w:sz w:val="20"/>
-          <w:szCs w:val="20"/>
-        </w:rPr>
-        <w:t>(i),:)</w:t>
-      </w:r>
-    </w:p>
-    <w:p>
-      <w:pPr>
-        <w:autoSpaceDE w:val="0"/>
-        <w:autoSpaceDN w:val="0"/>
-        <w:adjustRightInd w:val="0"/>
-        <w:spacing w:after="0" w:line="240" w:lineRule="auto"/>
-        <w:rPr>
-          <w:rFonts w:ascii="Courier New" w:hAnsi="Courier New" w:cs="Courier New"/>
-          <w:sz w:val="24"/>
-          <w:szCs w:val="24"/>
-        </w:rPr>
-      </w:pPr>
-      <w:r>
-        <w:rPr>
-          <w:rFonts w:ascii="Courier New" w:hAnsi="Courier New" w:cs="Courier New"/>
-          <w:color w:val="228B22"/>
-          <w:sz w:val="20"/>
-          <w:szCs w:val="20"/>
-        </w:rPr>
-        <w:t>%</w:t>
-      </w:r>
-      <w:proofErr w:type="spellStart"/>
-      <w:r>
-        <w:rPr>
-          <w:rFonts w:ascii="Courier New" w:hAnsi="Courier New" w:cs="Courier New"/>
-          <w:color w:val="228B22"/>
-          <w:sz w:val="20"/>
-          <w:szCs w:val="20"/>
-        </w:rPr>
-        <w:t>Define</w:t>
-      </w:r>
-      <w:proofErr w:type="spellEnd"/>
-      <w:r>
-        <w:rPr>
-          <w:rFonts w:ascii="Courier New" w:hAnsi="Courier New" w:cs="Courier New"/>
-          <w:color w:val="228B22"/>
-          <w:sz w:val="20"/>
-          <w:szCs w:val="20"/>
-        </w:rPr>
-        <w:t xml:space="preserve"> </w:t>
-      </w:r>
-      <w:proofErr w:type="spellStart"/>
-      <w:r>
-        <w:rPr>
-          <w:rFonts w:ascii="Courier New" w:hAnsi="Courier New" w:cs="Courier New"/>
-          <w:color w:val="228B22"/>
-          <w:sz w:val="20"/>
-          <w:szCs w:val="20"/>
-        </w:rPr>
-        <w:t>random</w:t>
-      </w:r>
-      <w:proofErr w:type="spellEnd"/>
-      <w:r>
-        <w:rPr>
-          <w:rFonts w:ascii="Courier New" w:hAnsi="Courier New" w:cs="Courier New"/>
-          <w:color w:val="228B22"/>
-          <w:sz w:val="20"/>
-          <w:szCs w:val="20"/>
-        </w:rPr>
-        <w:t xml:space="preserve"> </w:t>
-      </w:r>
-      <w:proofErr w:type="spellStart"/>
-      <w:r>
-        <w:rPr>
-          <w:rFonts w:ascii="Courier New" w:hAnsi="Courier New" w:cs="Courier New"/>
-          <w:color w:val="228B22"/>
-          <w:sz w:val="20"/>
-          <w:szCs w:val="20"/>
-        </w:rPr>
-        <w:t>point</w:t>
-      </w:r>
-      <w:proofErr w:type="spellEnd"/>
-    </w:p>
-    <w:p>
-      <w:pPr>
-        <w:autoSpaceDE w:val="0"/>
-        <w:autoSpaceDN w:val="0"/>
-        <w:adjustRightInd w:val="0"/>
-        <w:spacing w:after="0" w:line="240" w:lineRule="auto"/>
-        <w:rPr>
-          <w:rFonts w:ascii="Courier New" w:hAnsi="Courier New" w:cs="Courier New"/>
-          <w:sz w:val="24"/>
-          <w:szCs w:val="24"/>
-        </w:rPr>
-      </w:pPr>
-      <w:r>
-        <w:rPr>
-          <w:rFonts w:ascii="Courier New" w:hAnsi="Courier New" w:cs="Courier New"/>
-          <w:color w:val="000000"/>
-          <w:sz w:val="20"/>
-          <w:szCs w:val="20"/>
-        </w:rPr>
-        <w:t xml:space="preserve">   </w:t>
-      </w:r>
-      <w:proofErr w:type="spellStart"/>
-      <w:r>
-        <w:rPr>
-          <w:rFonts w:ascii="Courier New" w:hAnsi="Courier New" w:cs="Courier New"/>
-          <w:color w:val="000000"/>
-          <w:sz w:val="20"/>
-          <w:szCs w:val="20"/>
-        </w:rPr>
-        <w:t>XorPoint</w:t>
-      </w:r>
-      <w:proofErr w:type="spellEnd"/>
-      <w:r>
-        <w:rPr>
-          <w:rFonts w:ascii="Courier New" w:hAnsi="Courier New" w:cs="Courier New"/>
-          <w:color w:val="000000"/>
-          <w:sz w:val="20"/>
-          <w:szCs w:val="20"/>
-        </w:rPr>
-        <w:t>=</w:t>
-      </w:r>
-      <w:proofErr w:type="spellStart"/>
-      <w:r>
-        <w:rPr>
-          <w:rFonts w:ascii="Courier New" w:hAnsi="Courier New" w:cs="Courier New"/>
-          <w:color w:val="000000"/>
-          <w:sz w:val="20"/>
-          <w:szCs w:val="20"/>
-        </w:rPr>
-        <w:t>mod</w:t>
-      </w:r>
-      <w:proofErr w:type="spellEnd"/>
-      <w:r>
-        <w:rPr>
-          <w:rFonts w:ascii="Courier New" w:hAnsi="Courier New" w:cs="Courier New"/>
-          <w:color w:val="000000"/>
-          <w:sz w:val="20"/>
-          <w:szCs w:val="20"/>
-        </w:rPr>
-        <w:t>(</w:t>
-      </w:r>
-      <w:proofErr w:type="spellStart"/>
-      <w:r>
-        <w:rPr>
-          <w:rFonts w:ascii="Courier New" w:hAnsi="Courier New" w:cs="Courier New"/>
-          <w:color w:val="000000"/>
-          <w:sz w:val="20"/>
-          <w:szCs w:val="20"/>
-        </w:rPr>
-        <w:t>ceil</w:t>
-      </w:r>
-      <w:proofErr w:type="spellEnd"/>
-      <w:r>
-        <w:rPr>
-          <w:rFonts w:ascii="Courier New" w:hAnsi="Courier New" w:cs="Courier New"/>
-          <w:color w:val="000000"/>
-          <w:sz w:val="20"/>
-          <w:szCs w:val="20"/>
-        </w:rPr>
-        <w:t>(</w:t>
-      </w:r>
-      <w:proofErr w:type="spellStart"/>
-      <w:r>
-        <w:rPr>
-          <w:rFonts w:ascii="Courier New" w:hAnsi="Courier New" w:cs="Courier New"/>
-          <w:color w:val="000000"/>
-          <w:sz w:val="20"/>
-          <w:szCs w:val="20"/>
-        </w:rPr>
-        <w:t>rand</w:t>
-      </w:r>
-      <w:proofErr w:type="spellEnd"/>
-      <w:r>
-        <w:rPr>
-          <w:rFonts w:ascii="Courier New" w:hAnsi="Courier New" w:cs="Courier New"/>
-          <w:color w:val="000000"/>
-          <w:sz w:val="20"/>
-          <w:szCs w:val="20"/>
-        </w:rPr>
-        <w:t>(1)*10),</w:t>
-      </w:r>
-      <w:proofErr w:type="spellStart"/>
-      <w:r>
-        <w:rPr>
-          <w:rFonts w:ascii="Courier New" w:hAnsi="Courier New" w:cs="Courier New"/>
-          <w:color w:val="000000"/>
-          <w:sz w:val="20"/>
-          <w:szCs w:val="20"/>
-        </w:rPr>
-        <w:t>numberOfGenes</w:t>
-      </w:r>
-      <w:proofErr w:type="spellEnd"/>
-      <w:r>
-        <w:rPr>
-          <w:rFonts w:ascii="Courier New" w:hAnsi="Courier New" w:cs="Courier New"/>
-          <w:color w:val="000000"/>
-          <w:sz w:val="20"/>
-          <w:szCs w:val="20"/>
-        </w:rPr>
-        <w:t xml:space="preserve"> );</w:t>
-      </w:r>
-    </w:p>
-    <w:p>
-      <w:pPr>
-        <w:autoSpaceDE w:val="0"/>
-        <w:autoSpaceDN w:val="0"/>
-        <w:adjustRightInd w:val="0"/>
-        <w:spacing w:after="0" w:line="240" w:lineRule="auto"/>
-        <w:rPr>
-          <w:rFonts w:ascii="Courier New" w:hAnsi="Courier New" w:cs="Courier New"/>
-          <w:sz w:val="24"/>
-          <w:szCs w:val="24"/>
-        </w:rPr>
-      </w:pPr>
-      <w:proofErr w:type="spellStart"/>
-      <w:r>
-        <w:rPr>
-          <w:rFonts w:ascii="Courier New" w:hAnsi="Courier New" w:cs="Courier New"/>
-          <w:color w:val="0000FF"/>
-          <w:sz w:val="20"/>
-          <w:szCs w:val="20"/>
-        </w:rPr>
-        <w:t>if</w:t>
-      </w:r>
-      <w:proofErr w:type="spellEnd"/>
-      <w:r>
-        <w:rPr>
-          <w:rFonts w:ascii="Courier New" w:hAnsi="Courier New" w:cs="Courier New"/>
-          <w:color w:val="000000"/>
-          <w:sz w:val="20"/>
-          <w:szCs w:val="20"/>
-        </w:rPr>
-        <w:t xml:space="preserve"> </w:t>
-      </w:r>
-      <w:proofErr w:type="spellStart"/>
-      <w:r>
-        <w:rPr>
-          <w:rFonts w:ascii="Courier New" w:hAnsi="Courier New" w:cs="Courier New"/>
-          <w:color w:val="000000"/>
-          <w:sz w:val="20"/>
-          <w:szCs w:val="20"/>
-        </w:rPr>
-        <w:t>XorPoint</w:t>
-      </w:r>
-      <w:proofErr w:type="spellEnd"/>
-      <w:r>
-        <w:rPr>
-          <w:rFonts w:ascii="Courier New" w:hAnsi="Courier New" w:cs="Courier New"/>
-          <w:color w:val="000000"/>
-          <w:sz w:val="20"/>
-          <w:szCs w:val="20"/>
-        </w:rPr>
-        <w:t>==0</w:t>
-      </w:r>
-    </w:p>
-    <w:p>
-      <w:pPr>
-        <w:autoSpaceDE w:val="0"/>
-        <w:autoSpaceDN w:val="0"/>
-        <w:adjustRightInd w:val="0"/>
-        <w:spacing w:after="0" w:line="240" w:lineRule="auto"/>
-        <w:rPr>
-          <w:rFonts w:ascii="Courier New" w:hAnsi="Courier New" w:cs="Courier New"/>
-          <w:sz w:val="24"/>
-          <w:szCs w:val="24"/>
-        </w:rPr>
-      </w:pPr>
-      <w:r>
-        <w:rPr>
-          <w:rFonts w:ascii="Courier New" w:hAnsi="Courier New" w:cs="Courier New"/>
-          <w:color w:val="000000"/>
-          <w:sz w:val="20"/>
-          <w:szCs w:val="20"/>
-        </w:rPr>
-        <w:t xml:space="preserve">      XorPoint=XorPoint+1;</w:t>
-      </w:r>
-    </w:p>
-    <w:p>
-      <w:pPr>
-        <w:autoSpaceDE w:val="0"/>
-        <w:autoSpaceDN w:val="0"/>
-        <w:adjustRightInd w:val="0"/>
-        <w:spacing w:after="0" w:line="240" w:lineRule="auto"/>
-        <w:rPr>
-          <w:rFonts w:ascii="Courier New" w:hAnsi="Courier New" w:cs="Courier New"/>
-          <w:sz w:val="24"/>
-          <w:szCs w:val="24"/>
-        </w:rPr>
-      </w:pPr>
-      <w:proofErr w:type="spellStart"/>
-      <w:r>
-        <w:rPr>
-          <w:rFonts w:ascii="Courier New" w:hAnsi="Courier New" w:cs="Courier New"/>
-          <w:color w:val="0000FF"/>
-          <w:sz w:val="20"/>
-          <w:szCs w:val="20"/>
-        </w:rPr>
-        <w:t>end</w:t>
-      </w:r>
-      <w:proofErr w:type="spellEnd"/>
-    </w:p>
-    <w:p>
-      <w:pPr>
-        <w:autoSpaceDE w:val="0"/>
-        <w:autoSpaceDN w:val="0"/>
-        <w:adjustRightInd w:val="0"/>
-        <w:spacing w:after="0" w:line="240" w:lineRule="auto"/>
-        <w:rPr>
-          <w:rFonts w:ascii="Courier New" w:hAnsi="Courier New" w:cs="Courier New"/>
-          <w:sz w:val="24"/>
-          <w:szCs w:val="24"/>
-        </w:rPr>
-      </w:pPr>
-      <w:r>
-        <w:rPr>
-          <w:rFonts w:ascii="Courier New" w:hAnsi="Courier New" w:cs="Courier New"/>
-          <w:color w:val="000000"/>
-          <w:sz w:val="20"/>
-          <w:szCs w:val="20"/>
-        </w:rPr>
-        <w:t xml:space="preserve">    </w:t>
+        <w:t xml:space="preserve">{i} = </w:t>
       </w:r>
       <w:proofErr w:type="spellStart"/>
       <w:r>
@@ -6641,302 +6344,7 @@
           <w:sz w:val="20"/>
           <w:szCs w:val="20"/>
         </w:rPr>
-        <w:t xml:space="preserve"> = </w:t>
-      </w:r>
-      <w:proofErr w:type="spellStart"/>
-      <w:r>
-        <w:rPr>
-          <w:rFonts w:ascii="Courier New" w:hAnsi="Courier New" w:cs="Courier New"/>
-          <w:color w:val="000000"/>
-          <w:sz w:val="20"/>
-          <w:szCs w:val="20"/>
-        </w:rPr>
-        <w:t>parent</w:t>
-      </w:r>
-      <w:proofErr w:type="spellEnd"/>
-      <w:r>
-        <w:rPr>
-          <w:rFonts w:ascii="Courier New" w:hAnsi="Courier New" w:cs="Courier New"/>
-          <w:color w:val="000000"/>
-          <w:sz w:val="20"/>
-          <w:szCs w:val="20"/>
-        </w:rPr>
         <w:t>;</w:t>
-      </w:r>
-    </w:p>
-    <w:p>
-      <w:pPr>
-        <w:autoSpaceDE w:val="0"/>
-        <w:autoSpaceDN w:val="0"/>
-        <w:adjustRightInd w:val="0"/>
-        <w:spacing w:after="0" w:line="240" w:lineRule="auto"/>
-        <w:rPr>
-          <w:rFonts w:ascii="Courier New" w:hAnsi="Courier New" w:cs="Courier New"/>
-          <w:sz w:val="24"/>
-          <w:szCs w:val="24"/>
-        </w:rPr>
-      </w:pPr>
-      <w:r>
-        <w:rPr>
-          <w:rFonts w:ascii="Courier New" w:hAnsi="Courier New" w:cs="Courier New"/>
-          <w:color w:val="000000"/>
-          <w:sz w:val="20"/>
-          <w:szCs w:val="20"/>
-        </w:rPr>
-        <w:t xml:space="preserve">    </w:t>
-      </w:r>
-      <w:proofErr w:type="spellStart"/>
-      <w:r>
-        <w:rPr>
-          <w:rFonts w:ascii="Courier New" w:hAnsi="Courier New" w:cs="Courier New"/>
-          <w:color w:val="000000"/>
-          <w:sz w:val="20"/>
-          <w:szCs w:val="20"/>
-        </w:rPr>
-        <w:t>child</w:t>
-      </w:r>
-      <w:proofErr w:type="spellEnd"/>
-      <w:r>
-        <w:rPr>
-          <w:rFonts w:ascii="Courier New" w:hAnsi="Courier New" w:cs="Courier New"/>
-          <w:color w:val="000000"/>
-          <w:sz w:val="20"/>
-          <w:szCs w:val="20"/>
-        </w:rPr>
-        <w:t>(</w:t>
-      </w:r>
-      <w:proofErr w:type="spellStart"/>
-      <w:r>
-        <w:rPr>
-          <w:rFonts w:ascii="Courier New" w:hAnsi="Courier New" w:cs="Courier New"/>
-          <w:color w:val="000000"/>
-          <w:sz w:val="20"/>
-          <w:szCs w:val="20"/>
-        </w:rPr>
-        <w:t>XorPoint</w:t>
-      </w:r>
-      <w:proofErr w:type="spellEnd"/>
-      <w:r>
-        <w:rPr>
-          <w:rFonts w:ascii="Courier New" w:hAnsi="Courier New" w:cs="Courier New"/>
-          <w:color w:val="000000"/>
-          <w:sz w:val="20"/>
-          <w:szCs w:val="20"/>
-        </w:rPr>
-        <w:t xml:space="preserve">) = </w:t>
-      </w:r>
-      <w:proofErr w:type="spellStart"/>
-      <w:r>
-        <w:rPr>
-          <w:rFonts w:ascii="Courier New" w:hAnsi="Courier New" w:cs="Courier New"/>
-          <w:color w:val="000000"/>
-          <w:sz w:val="20"/>
-          <w:szCs w:val="20"/>
-        </w:rPr>
-        <w:t>parent</w:t>
-      </w:r>
-      <w:proofErr w:type="spellEnd"/>
-      <w:r>
-        <w:rPr>
-          <w:rFonts w:ascii="Courier New" w:hAnsi="Courier New" w:cs="Courier New"/>
-          <w:color w:val="000000"/>
-          <w:sz w:val="20"/>
-          <w:szCs w:val="20"/>
-        </w:rPr>
-        <w:t>(XorPoint+1);</w:t>
-      </w:r>
-    </w:p>
-    <w:p>
-      <w:pPr>
-        <w:autoSpaceDE w:val="0"/>
-        <w:autoSpaceDN w:val="0"/>
-        <w:adjustRightInd w:val="0"/>
-        <w:spacing w:after="0" w:line="240" w:lineRule="auto"/>
-        <w:rPr>
-          <w:rFonts w:ascii="Courier New" w:hAnsi="Courier New" w:cs="Courier New"/>
-          <w:sz w:val="24"/>
-          <w:szCs w:val="24"/>
-        </w:rPr>
-      </w:pPr>
-      <w:r>
-        <w:rPr>
-          <w:rFonts w:ascii="Courier New" w:hAnsi="Courier New" w:cs="Courier New"/>
-          <w:color w:val="000000"/>
-          <w:sz w:val="20"/>
-          <w:szCs w:val="20"/>
-        </w:rPr>
-        <w:t xml:space="preserve">    </w:t>
-      </w:r>
-      <w:proofErr w:type="spellStart"/>
-      <w:r>
-        <w:rPr>
-          <w:rFonts w:ascii="Courier New" w:hAnsi="Courier New" w:cs="Courier New"/>
-          <w:color w:val="000000"/>
-          <w:sz w:val="20"/>
-          <w:szCs w:val="20"/>
-        </w:rPr>
-        <w:t>child</w:t>
-      </w:r>
-      <w:proofErr w:type="spellEnd"/>
-      <w:r>
-        <w:rPr>
-          <w:rFonts w:ascii="Courier New" w:hAnsi="Courier New" w:cs="Courier New"/>
-          <w:color w:val="000000"/>
-          <w:sz w:val="20"/>
-          <w:szCs w:val="20"/>
-        </w:rPr>
-        <w:t xml:space="preserve">(XorPoint+1) = </w:t>
-      </w:r>
-      <w:proofErr w:type="spellStart"/>
-      <w:r>
-        <w:rPr>
-          <w:rFonts w:ascii="Courier New" w:hAnsi="Courier New" w:cs="Courier New"/>
-          <w:color w:val="000000"/>
-          <w:sz w:val="20"/>
-          <w:szCs w:val="20"/>
-        </w:rPr>
-        <w:t>parent</w:t>
-      </w:r>
-      <w:proofErr w:type="spellEnd"/>
-      <w:r>
-        <w:rPr>
-          <w:rFonts w:ascii="Courier New" w:hAnsi="Courier New" w:cs="Courier New"/>
-          <w:color w:val="000000"/>
-          <w:sz w:val="20"/>
-          <w:szCs w:val="20"/>
-        </w:rPr>
-        <w:t>(</w:t>
-      </w:r>
-      <w:proofErr w:type="spellStart"/>
-      <w:r>
-        <w:rPr>
-          <w:rFonts w:ascii="Courier New" w:hAnsi="Courier New" w:cs="Courier New"/>
-          <w:color w:val="000000"/>
-          <w:sz w:val="20"/>
-          <w:szCs w:val="20"/>
-        </w:rPr>
-        <w:t>XorPoint</w:t>
-      </w:r>
-      <w:proofErr w:type="spellEnd"/>
-      <w:r>
-        <w:rPr>
-          <w:rFonts w:ascii="Courier New" w:hAnsi="Courier New" w:cs="Courier New"/>
-          <w:color w:val="000000"/>
-          <w:sz w:val="20"/>
-          <w:szCs w:val="20"/>
-        </w:rPr>
-        <w:t>);</w:t>
-      </w:r>
-    </w:p>
-    <w:p>
-      <w:pPr>
-        <w:autoSpaceDE w:val="0"/>
-        <w:autoSpaceDN w:val="0"/>
-        <w:adjustRightInd w:val="0"/>
-        <w:spacing w:after="0" w:line="240" w:lineRule="auto"/>
-        <w:rPr>
-          <w:rFonts w:ascii="Courier New" w:hAnsi="Courier New" w:cs="Courier New"/>
-          <w:sz w:val="24"/>
-          <w:szCs w:val="24"/>
-        </w:rPr>
-      </w:pPr>
-      <w:r>
-        <w:rPr>
-          <w:rFonts w:ascii="Courier New" w:hAnsi="Courier New" w:cs="Courier New"/>
-          <w:color w:val="000000"/>
-          <w:sz w:val="20"/>
-          <w:szCs w:val="20"/>
-        </w:rPr>
-        <w:t xml:space="preserve">    </w:t>
-      </w:r>
-      <w:proofErr w:type="spellStart"/>
-      <w:r>
-        <w:rPr>
-          <w:rFonts w:ascii="Courier New" w:hAnsi="Courier New" w:cs="Courier New"/>
-          <w:color w:val="000000"/>
-          <w:sz w:val="20"/>
-          <w:szCs w:val="20"/>
-        </w:rPr>
-        <w:t>mutationChildren</w:t>
-      </w:r>
-      <w:proofErr w:type="spellEnd"/>
-      <w:r>
-        <w:rPr>
-          <w:rFonts w:ascii="Courier New" w:hAnsi="Courier New" w:cs="Courier New"/>
-          <w:color w:val="000000"/>
-          <w:sz w:val="20"/>
-          <w:szCs w:val="20"/>
-        </w:rPr>
-        <w:t xml:space="preserve">{i} = </w:t>
-      </w:r>
-      <w:proofErr w:type="spellStart"/>
-      <w:r>
-        <w:rPr>
-          <w:rFonts w:ascii="Courier New" w:hAnsi="Courier New" w:cs="Courier New"/>
-          <w:color w:val="000000"/>
-          <w:sz w:val="20"/>
-          <w:szCs w:val="20"/>
-        </w:rPr>
-        <w:t>child</w:t>
-      </w:r>
-      <w:proofErr w:type="spellEnd"/>
-      <w:r>
-        <w:rPr>
-          <w:rFonts w:ascii="Courier New" w:hAnsi="Courier New" w:cs="Courier New"/>
-          <w:color w:val="000000"/>
-          <w:sz w:val="20"/>
-          <w:szCs w:val="20"/>
-        </w:rPr>
-        <w:t xml:space="preserve">; </w:t>
-      </w:r>
-      <w:r>
-        <w:rPr>
-          <w:rFonts w:ascii="Courier New" w:hAnsi="Courier New" w:cs="Courier New"/>
-          <w:color w:val="228B22"/>
-          <w:sz w:val="20"/>
-          <w:szCs w:val="20"/>
-        </w:rPr>
-        <w:t xml:space="preserve">% </w:t>
-      </w:r>
-      <w:proofErr w:type="spellStart"/>
-      <w:r>
-        <w:rPr>
-          <w:rFonts w:ascii="Courier New" w:hAnsi="Courier New" w:cs="Courier New"/>
-          <w:color w:val="228B22"/>
-          <w:sz w:val="20"/>
-          <w:szCs w:val="20"/>
-        </w:rPr>
-        <w:t>Normally</w:t>
-      </w:r>
-      <w:proofErr w:type="spellEnd"/>
-      <w:r>
-        <w:rPr>
-          <w:rFonts w:ascii="Courier New" w:hAnsi="Courier New" w:cs="Courier New"/>
-          <w:color w:val="228B22"/>
-          <w:sz w:val="20"/>
-          <w:szCs w:val="20"/>
-        </w:rPr>
-        <w:t xml:space="preserve"> </w:t>
-      </w:r>
-      <w:proofErr w:type="spellStart"/>
-      <w:r>
-        <w:rPr>
-          <w:rFonts w:ascii="Courier New" w:hAnsi="Courier New" w:cs="Courier New"/>
-          <w:color w:val="228B22"/>
-          <w:sz w:val="20"/>
-          <w:szCs w:val="20"/>
-        </w:rPr>
-        <w:t>mutationChildren</w:t>
-      </w:r>
-      <w:proofErr w:type="spellEnd"/>
-      <w:r>
-        <w:rPr>
-          <w:rFonts w:ascii="Courier New" w:hAnsi="Courier New" w:cs="Courier New"/>
-          <w:color w:val="228B22"/>
-          <w:sz w:val="20"/>
-          <w:szCs w:val="20"/>
-        </w:rPr>
-        <w:t>(i,:)</w:t>
       </w:r>
     </w:p>
     <w:p>
@@ -6987,7 +6395,6 @@
           <w:sz w:val="24"/>
           <w:szCs w:val="24"/>
         </w:rPr>
-        <w:lastRenderedPageBreak/>
         <w:t>traveling_fitness</w:t>
       </w:r>
       <w:proofErr w:type="spellEnd"/>
@@ -7125,6 +6532,7 @@
           <w:sz w:val="20"/>
           <w:szCs w:val="20"/>
         </w:rPr>
+        <w:lastRenderedPageBreak/>
         <w:t>%функція для знаходження довжини шляху</w:t>
       </w:r>
     </w:p>
@@ -8195,6 +7603,198 @@
           <w:szCs w:val="28"/>
         </w:rPr>
         <w:t>програми</w:t>
+      </w:r>
+    </w:p>
+    <w:p>
+      <w:pPr>
+        <w:autoSpaceDE w:val="0"/>
+        <w:autoSpaceDN w:val="0"/>
+        <w:adjustRightInd w:val="0"/>
+        <w:spacing w:after="0" w:line="240" w:lineRule="auto"/>
+        <w:jc w:val="center"/>
+        <w:rPr>
+          <w:rFonts w:ascii="Times New Roman" w:hAnsi="Times New Roman" w:cs="Times New Roman"/>
+          <w:sz w:val="28"/>
+          <w:szCs w:val="28"/>
+        </w:rPr>
+      </w:pPr>
+    </w:p>
+    <w:p>
+      <w:pPr>
+        <w:autoSpaceDE w:val="0"/>
+        <w:autoSpaceDN w:val="0"/>
+        <w:adjustRightInd w:val="0"/>
+        <w:spacing w:after="0" w:line="240" w:lineRule="auto"/>
+        <w:rPr>
+          <w:rFonts w:ascii="Times New Roman" w:hAnsi="Times New Roman" w:cs="Times New Roman"/>
+          <w:sz w:val="28"/>
+          <w:szCs w:val="28"/>
+        </w:rPr>
+      </w:pPr>
+      <w:r>
+        <w:rPr>
+          <w:rFonts w:ascii="Times New Roman" w:hAnsi="Times New Roman" w:cs="Times New Roman"/>
+          <w:sz w:val="28"/>
+          <w:szCs w:val="28"/>
+        </w:rPr>
+        <w:t xml:space="preserve">Графічне представлення програмного вирішення задачі </w:t>
+      </w:r>
+      <w:r>
+        <w:rPr>
+          <w:rFonts w:ascii="Times New Roman" w:hAnsi="Times New Roman" w:cs="Times New Roman"/>
+          <w:sz w:val="28"/>
+          <w:szCs w:val="28"/>
+        </w:rPr>
+        <w:t>комівояжера</w:t>
+      </w:r>
+      <w:r>
+        <w:rPr>
+          <w:rFonts w:ascii="Times New Roman" w:hAnsi="Times New Roman" w:cs="Times New Roman"/>
+          <w:sz w:val="28"/>
+          <w:szCs w:val="28"/>
+        </w:rPr>
+        <w:t xml:space="preserve"> для 10 міст матиме наступний вигляд Рис.1.  Також з таблиці приведеної нижче можна дізнатися </w:t>
+      </w:r>
+      <w:r>
+        <w:rPr>
+          <w:rFonts w:ascii="Times New Roman" w:hAnsi="Times New Roman" w:cs="Times New Roman"/>
+          <w:sz w:val="28"/>
+          <w:szCs w:val="28"/>
+        </w:rPr>
+        <w:t>залежність</w:t>
+      </w:r>
+      <w:r>
+        <w:rPr>
+          <w:rFonts w:ascii="Times New Roman" w:hAnsi="Times New Roman" w:cs="Times New Roman"/>
+          <w:sz w:val="28"/>
+          <w:szCs w:val="28"/>
+        </w:rPr>
+        <w:t xml:space="preserve"> ч</w:t>
+      </w:r>
+      <w:r>
+        <w:rPr>
+          <w:rFonts w:ascii="Times New Roman" w:hAnsi="Times New Roman" w:cs="Times New Roman"/>
+          <w:sz w:val="28"/>
+          <w:szCs w:val="28"/>
+        </w:rPr>
+        <w:t>ас виконання</w:t>
+      </w:r>
+      <w:r>
+        <w:rPr>
+          <w:rFonts w:ascii="Times New Roman" w:hAnsi="Times New Roman" w:cs="Times New Roman"/>
+          <w:sz w:val="28"/>
+          <w:szCs w:val="28"/>
+        </w:rPr>
+        <w:t xml:space="preserve"> (</w:t>
+      </w:r>
+      <w:r>
+        <w:rPr>
+          <w:rFonts w:ascii="Times New Roman" w:hAnsi="Times New Roman" w:cs="Times New Roman"/>
+          <w:sz w:val="28"/>
+          <w:szCs w:val="28"/>
+        </w:rPr>
+        <w:t>c</w:t>
+      </w:r>
+      <w:r>
+        <w:rPr>
+          <w:rFonts w:ascii="Times New Roman" w:hAnsi="Times New Roman" w:cs="Times New Roman"/>
+          <w:sz w:val="28"/>
+          <w:szCs w:val="28"/>
+        </w:rPr>
+        <w:t>)</w:t>
+      </w:r>
+      <w:r>
+        <w:rPr>
+          <w:rFonts w:ascii="Times New Roman" w:hAnsi="Times New Roman" w:cs="Times New Roman"/>
+          <w:sz w:val="28"/>
+          <w:szCs w:val="28"/>
+        </w:rPr>
+        <w:t xml:space="preserve"> </w:t>
+      </w:r>
+      <w:r>
+        <w:rPr>
+          <w:rFonts w:ascii="Times New Roman" w:hAnsi="Times New Roman" w:cs="Times New Roman"/>
+          <w:sz w:val="28"/>
+          <w:szCs w:val="28"/>
+        </w:rPr>
+        <w:t>довжину</w:t>
+      </w:r>
+      <w:r>
+        <w:rPr>
+          <w:rFonts w:ascii="Times New Roman" w:hAnsi="Times New Roman" w:cs="Times New Roman"/>
+          <w:sz w:val="28"/>
+          <w:szCs w:val="28"/>
+        </w:rPr>
+        <w:t xml:space="preserve"> шляху</w:t>
+      </w:r>
+      <w:r>
+        <w:rPr>
+          <w:rFonts w:ascii="Times New Roman" w:hAnsi="Times New Roman" w:cs="Times New Roman"/>
+          <w:sz w:val="28"/>
+          <w:szCs w:val="28"/>
+        </w:rPr>
+        <w:t>, к</w:t>
+      </w:r>
+      <w:r>
+        <w:rPr>
+          <w:rFonts w:ascii="Times New Roman" w:hAnsi="Times New Roman" w:cs="Times New Roman"/>
+          <w:sz w:val="28"/>
+          <w:szCs w:val="28"/>
+        </w:rPr>
+        <w:t>ількість ітерацій</w:t>
+      </w:r>
+      <w:r>
+        <w:rPr>
+          <w:rFonts w:ascii="Times New Roman" w:hAnsi="Times New Roman" w:cs="Times New Roman"/>
+          <w:sz w:val="28"/>
+          <w:szCs w:val="28"/>
+        </w:rPr>
+        <w:t xml:space="preserve"> та кількість</w:t>
+      </w:r>
+      <w:r>
+        <w:rPr>
+          <w:rFonts w:ascii="Times New Roman" w:hAnsi="Times New Roman" w:cs="Times New Roman"/>
+          <w:sz w:val="28"/>
+          <w:szCs w:val="28"/>
+        </w:rPr>
+        <w:t xml:space="preserve"> оцінок функції</w:t>
+      </w:r>
+      <w:r>
+        <w:rPr>
+          <w:rFonts w:ascii="Times New Roman" w:hAnsi="Times New Roman" w:cs="Times New Roman"/>
+          <w:sz w:val="28"/>
+          <w:szCs w:val="28"/>
+        </w:rPr>
+        <w:t xml:space="preserve"> </w:t>
+      </w:r>
+      <w:r>
+        <w:rPr>
+          <w:rFonts w:ascii="Times New Roman" w:hAnsi="Times New Roman" w:cs="Times New Roman"/>
+          <w:sz w:val="28"/>
+          <w:szCs w:val="28"/>
+        </w:rPr>
+        <w:t>для десяти міст при популяції в 20 100 і 200 індивідів.</w:t>
+      </w:r>
+    </w:p>
+    <w:p>
+      <w:pPr>
+        <w:autoSpaceDE w:val="0"/>
+        <w:autoSpaceDN w:val="0"/>
+        <w:adjustRightInd w:val="0"/>
+        <w:spacing w:after="0" w:line="240" w:lineRule="auto"/>
+        <w:rPr>
+          <w:rFonts w:ascii="Times New Roman" w:hAnsi="Times New Roman" w:cs="Times New Roman"/>
+          <w:sz w:val="28"/>
+          <w:szCs w:val="28"/>
+        </w:rPr>
+      </w:pPr>
+      <w:r>
+        <w:rPr>
+          <w:rFonts w:ascii="Times New Roman" w:hAnsi="Times New Roman" w:cs="Times New Roman"/>
+          <w:sz w:val="28"/>
+          <w:szCs w:val="28"/>
+        </w:rPr>
+        <w:t>Відповідні дані для двадцяти і сорока міст приведені на рисунках Рис.2 та Рис. 3 відповідно, та в таблиці нижче.</w:t>
       </w:r>
     </w:p>
     <w:p>
@@ -8529,12 +8129,13 @@
     <w:tbl>
       <w:tblPr>
         <w:tblStyle w:val="a5"/>
-        <w:tblW w:w="10031" w:type="dxa"/>
+        <w:tblW w:w="10491" w:type="dxa"/>
+        <w:tblInd w:w="-318" w:type="dxa"/>
         <w:tblLayout w:type="fixed"/>
         <w:tblLook w:val="04A0" w:firstRow="1" w:lastRow="0" w:firstColumn="1" w:lastColumn="0" w:noHBand="0" w:noVBand="1"/>
       </w:tblPr>
       <w:tblGrid>
-        <w:gridCol w:w="1659"/>
+        <w:gridCol w:w="1977"/>
         <w:gridCol w:w="841"/>
         <w:gridCol w:w="841"/>
         <w:gridCol w:w="911"/>
@@ -8543,12 +8144,12 @@
         <w:gridCol w:w="850"/>
         <w:gridCol w:w="910"/>
         <w:gridCol w:w="980"/>
-        <w:gridCol w:w="1087"/>
+        <w:gridCol w:w="1229"/>
       </w:tblGrid>
       <w:tr>
         <w:tc>
           <w:tcPr>
-            <w:tcW w:w="1659" w:type="dxa"/>
+            <w:tcW w:w="1977" w:type="dxa"/>
           </w:tcPr>
           <w:p>
             <w:pPr>
@@ -8628,7 +8229,7 @@
         </w:tc>
         <w:tc>
           <w:tcPr>
-            <w:tcW w:w="2977" w:type="dxa"/>
+            <w:tcW w:w="3119" w:type="dxa"/>
             <w:gridSpan w:val="3"/>
           </w:tcPr>
           <w:p>
@@ -8657,7 +8258,7 @@
       <w:tr>
         <w:tc>
           <w:tcPr>
-            <w:tcW w:w="1659" w:type="dxa"/>
+            <w:tcW w:w="1977" w:type="dxa"/>
           </w:tcPr>
           <w:p>
             <w:pPr>
@@ -8891,7 +8492,7 @@
         </w:tc>
         <w:tc>
           <w:tcPr>
-            <w:tcW w:w="1087" w:type="dxa"/>
+            <w:tcW w:w="1229" w:type="dxa"/>
           </w:tcPr>
           <w:p>
             <w:pPr>
@@ -8919,7 +8520,7 @@
       <w:tr>
         <w:tc>
           <w:tcPr>
-            <w:tcW w:w="1659" w:type="dxa"/>
+            <w:tcW w:w="1977" w:type="dxa"/>
           </w:tcPr>
           <w:p>
             <w:pPr>
@@ -9281,7 +8882,7 @@
         </w:tc>
         <w:tc>
           <w:tcPr>
-            <w:tcW w:w="1087" w:type="dxa"/>
+            <w:tcW w:w="1229" w:type="dxa"/>
           </w:tcPr>
           <w:p>
             <w:pPr>
@@ -9327,7 +8928,7 @@
       <w:tr>
         <w:tc>
           <w:tcPr>
-            <w:tcW w:w="1659" w:type="dxa"/>
+            <w:tcW w:w="1977" w:type="dxa"/>
           </w:tcPr>
           <w:p>
             <w:pPr>
@@ -9717,7 +9318,7 @@
         </w:tc>
         <w:tc>
           <w:tcPr>
-            <w:tcW w:w="1087" w:type="dxa"/>
+            <w:tcW w:w="1229" w:type="dxa"/>
           </w:tcPr>
           <w:p>
             <w:pPr>
@@ -9762,7 +9363,7 @@
       <w:tr>
         <w:tc>
           <w:tcPr>
-            <w:tcW w:w="1659" w:type="dxa"/>
+            <w:tcW w:w="1977" w:type="dxa"/>
           </w:tcPr>
           <w:p>
             <w:pPr>
@@ -10042,7 +9643,7 @@
         </w:tc>
         <w:tc>
           <w:tcPr>
-            <w:tcW w:w="1087" w:type="dxa"/>
+            <w:tcW w:w="1229" w:type="dxa"/>
           </w:tcPr>
           <w:p>
             <w:pPr>
@@ -10070,7 +9671,7 @@
       <w:tr>
         <w:tc>
           <w:tcPr>
-            <w:tcW w:w="1659" w:type="dxa"/>
+            <w:tcW w:w="1977" w:type="dxa"/>
           </w:tcPr>
           <w:p>
             <w:pPr>
@@ -10369,7 +9970,7 @@
         </w:tc>
         <w:tc>
           <w:tcPr>
-            <w:tcW w:w="1087" w:type="dxa"/>
+            <w:tcW w:w="1229" w:type="dxa"/>
           </w:tcPr>
           <w:p>
             <w:pPr>
@@ -10396,20 +9997,6 @@
         <w:autoSpaceDE w:val="0"/>
         <w:autoSpaceDN w:val="0"/>
         <w:adjustRightInd w:val="0"/>
-        <w:spacing w:after="0"/>
-        <w:jc w:val="center"/>
-        <w:rPr>
-          <w:rFonts w:ascii="Times New Roman" w:hAnsi="Times New Roman" w:cs="Times New Roman"/>
-          <w:sz w:val="28"/>
-          <w:szCs w:val="28"/>
-        </w:rPr>
-      </w:pPr>
-    </w:p>
-    <w:p>
-      <w:pPr>
-        <w:autoSpaceDE w:val="0"/>
-        <w:autoSpaceDN w:val="0"/>
-        <w:adjustRightInd w:val="0"/>
         <w:spacing w:after="0" w:line="240" w:lineRule="auto"/>
         <w:jc w:val="both"/>
         <w:rPr>
@@ -10428,33 +10015,18 @@
         <w:spacing w:after="0" w:line="240" w:lineRule="auto"/>
         <w:jc w:val="both"/>
         <w:rPr>
+          <w:rFonts w:ascii="TimesNewRomanPSMT" w:hAnsi="TimesNewRomanPSMT" w:cs="TimesNewRomanPSMT"/>
+          <w:sz w:val="20"/>
+          <w:szCs w:val="20"/>
+        </w:rPr>
+      </w:pPr>
+      <w:r>
+        <w:rPr>
           <w:rFonts w:ascii="Times New Roman" w:hAnsi="Times New Roman" w:cs="Times New Roman"/>
           <w:b/>
           <w:sz w:val="28"/>
           <w:szCs w:val="28"/>
         </w:rPr>
-      </w:pPr>
-    </w:p>
-    <w:p>
-      <w:pPr>
-        <w:autoSpaceDE w:val="0"/>
-        <w:autoSpaceDN w:val="0"/>
-        <w:adjustRightInd w:val="0"/>
-        <w:spacing w:after="0" w:line="240" w:lineRule="auto"/>
-        <w:jc w:val="both"/>
-        <w:rPr>
-          <w:rFonts w:ascii="TimesNewRomanPSMT" w:hAnsi="TimesNewRomanPSMT" w:cs="TimesNewRomanPSMT"/>
-          <w:sz w:val="20"/>
-          <w:szCs w:val="20"/>
-        </w:rPr>
-      </w:pPr>
-      <w:r>
-        <w:rPr>
-          <w:rFonts w:ascii="Times New Roman" w:hAnsi="Times New Roman" w:cs="Times New Roman"/>
-          <w:b/>
-          <w:sz w:val="28"/>
-          <w:szCs w:val="28"/>
-        </w:rPr>
         <w:t>Висновки:</w:t>
       </w:r>
       <w:r>
@@ -10487,15 +10059,17 @@
           <w:sz w:val="28"/>
           <w:szCs w:val="28"/>
         </w:rPr>
-        <w:t xml:space="preserve"> еволюційні оператори схрещування та мутації, що використовуються при розв’язуванні задач комбінаторної оптимізації.</w:t>
-      </w:r>
+        <w:t xml:space="preserve"> еволюційні оператори схрещування та мутації, що використов</w:t>
+      </w:r>
+      <w:bookmarkStart w:id="2" w:name="_GoBack"/>
+      <w:bookmarkEnd w:id="2"/>
       <w:r>
         <w:rPr>
           <w:rFonts w:ascii="Times New Roman" w:hAnsi="Times New Roman" w:cs="Times New Roman"/>
           <w:sz w:val="28"/>
           <w:szCs w:val="28"/>
         </w:rPr>
-        <w:t xml:space="preserve"> </w:t>
+        <w:t>уються при розв’язуванні задач комбінаторної оптимізації.</w:t>
       </w:r>
       <w:r>
         <w:rPr>
@@ -10503,7 +10077,7 @@
           <w:sz w:val="28"/>
           <w:szCs w:val="28"/>
         </w:rPr>
-        <w:t>Реалізува</w:t>
+        <w:t xml:space="preserve"> </w:t>
       </w:r>
       <w:r>
         <w:rPr>
@@ -10511,7 +10085,7 @@
           <w:sz w:val="28"/>
           <w:szCs w:val="28"/>
         </w:rPr>
-        <w:t xml:space="preserve">в </w:t>
+        <w:t>Реалізува</w:t>
       </w:r>
       <w:r>
         <w:rPr>
@@ -10519,25 +10093,42 @@
           <w:sz w:val="28"/>
           <w:szCs w:val="28"/>
         </w:rPr>
-        <w:t xml:space="preserve">за допомогою пакету </w:t>
-      </w:r>
-      <w:proofErr w:type="spellStart"/>
+        <w:t xml:space="preserve">в </w:t>
+      </w:r>
       <w:r>
         <w:rPr>
           <w:rFonts w:ascii="Times New Roman" w:hAnsi="Times New Roman" w:cs="Times New Roman"/>
           <w:sz w:val="28"/>
           <w:szCs w:val="28"/>
         </w:rPr>
-        <w:t>Matlab</w:t>
-      </w:r>
-      <w:proofErr w:type="spellEnd"/>
+        <w:t xml:space="preserve">за допомогою пакету </w:t>
+      </w:r>
+      <w:proofErr w:type="spellStart"/>
       <w:r>
         <w:rPr>
           <w:rFonts w:ascii="Times New Roman" w:hAnsi="Times New Roman" w:cs="Times New Roman"/>
           <w:sz w:val="28"/>
           <w:szCs w:val="28"/>
         </w:rPr>
-        <w:t xml:space="preserve"> програмне забезпечення для вирішення задачі комівояжера</w:t>
+        <w:t>Matlab</w:t>
+      </w:r>
+      <w:proofErr w:type="spellEnd"/>
+      <w:r>
+        <w:rPr>
+          <w:rFonts w:ascii="Times New Roman" w:hAnsi="Times New Roman" w:cs="Times New Roman"/>
+          <w:sz w:val="28"/>
+          <w:szCs w:val="28"/>
+        </w:rPr>
+        <w:t xml:space="preserve"> програмне </w:t>
+      </w:r>
+      <w:r>
+        <w:rPr>
+          <w:rFonts w:ascii="Times New Roman" w:hAnsi="Times New Roman" w:cs="Times New Roman"/>
+          <w:sz w:val="28"/>
+          <w:szCs w:val="28"/>
+        </w:rPr>
+        <w:lastRenderedPageBreak/>
+        <w:t>забезпечення для вирішення задачі комівояжера</w:t>
       </w:r>
       <w:r>
         <w:rPr>
@@ -11052,6 +10643,54 @@
       </w:tblBorders>
     </w:tblPr>
   </w:style>
+  <w:style w:type="paragraph" w:styleId="HTML">
+    <w:name w:val="HTML Preformatted"/>
+    <w:basedOn w:val="a"/>
+    <w:link w:val="HTML0"/>
+    <w:uiPriority w:val="99"/>
+    <w:semiHidden/>
+    <w:unhideWhenUsed/>
+    <w:rsid w:val="007B7311"/>
+    <w:pPr>
+      <w:tabs>
+        <w:tab w:val="left" w:pos="916"/>
+        <w:tab w:val="left" w:pos="1832"/>
+        <w:tab w:val="left" w:pos="2748"/>
+        <w:tab w:val="left" w:pos="3664"/>
+        <w:tab w:val="left" w:pos="4580"/>
+        <w:tab w:val="left" w:pos="5496"/>
+        <w:tab w:val="left" w:pos="6412"/>
+        <w:tab w:val="left" w:pos="7328"/>
+        <w:tab w:val="left" w:pos="8244"/>
+        <w:tab w:val="left" w:pos="9160"/>
+        <w:tab w:val="left" w:pos="10076"/>
+        <w:tab w:val="left" w:pos="10992"/>
+        <w:tab w:val="left" w:pos="11908"/>
+        <w:tab w:val="left" w:pos="12824"/>
+        <w:tab w:val="left" w:pos="13740"/>
+        <w:tab w:val="left" w:pos="14656"/>
+      </w:tabs>
+      <w:spacing w:after="0" w:line="240" w:lineRule="auto"/>
+    </w:pPr>
+    <w:rPr>
+      <w:rFonts w:ascii="Courier New" w:eastAsia="Times New Roman" w:hAnsi="Courier New" w:cs="Courier New"/>
+      <w:sz w:val="20"/>
+      <w:szCs w:val="20"/>
+    </w:rPr>
+  </w:style>
+  <w:style w:type="character" w:customStyle="1" w:styleId="HTML0">
+    <w:name w:val="Стандартный HTML Знак"/>
+    <w:basedOn w:val="a0"/>
+    <w:link w:val="HTML"/>
+    <w:uiPriority w:val="99"/>
+    <w:semiHidden/>
+    <w:rsid w:val="007B7311"/>
+    <w:rPr>
+      <w:rFonts w:ascii="Courier New" w:eastAsia="Times New Roman" w:hAnsi="Courier New" w:cs="Courier New"/>
+      <w:sz w:val="20"/>
+      <w:szCs w:val="20"/>
+    </w:rPr>
+  </w:style>
 </w:styles>
 </file>
 

</xml_diff>